<commit_message>
new versions upto date version1.3
</commit_message>
<xml_diff>
--- a/ProjectReq.docx
+++ b/ProjectReq.docx
@@ -141,6 +141,7 @@
           <w:szCs w:val="36"/>
         </w:rPr>
       </w:pPr>
+      <w:proofErr w:type="spellStart"/>
       <w:r>
         <w:rPr>
           <w:rFonts w:ascii="Times New Roman" w:eastAsia="Times New Roman" w:hAnsi="Times New Roman" w:cs="Times New Roman"/>
@@ -152,6 +153,7 @@
         </w:rPr>
         <w:t>FasTrak</w:t>
       </w:r>
+      <w:proofErr w:type="spellEnd"/>
     </w:p>
     <w:p>
       <w:pPr>
@@ -284,8 +286,45 @@
           <w:sz w:val="28"/>
           <w:szCs w:val="28"/>
         </w:rPr>
-        <w:t>Melinda Kwok, Maize Xylyn Mauricio, and Sitara Meherzad</w:t>
-      </w:r>
+        <w:t xml:space="preserve">Melinda Kwok, Maize </w:t>
+      </w:r>
+      <w:proofErr w:type="spellStart"/>
+      <w:r>
+        <w:rPr>
+          <w:rFonts w:ascii="Times New Roman" w:eastAsia="Times New Roman" w:hAnsi="Times New Roman" w:cs="Times New Roman"/>
+          <w:i/>
+          <w:iCs/>
+          <w:color w:val="000000"/>
+          <w:sz w:val="28"/>
+          <w:szCs w:val="28"/>
+        </w:rPr>
+        <w:t>Xylyn</w:t>
+      </w:r>
+      <w:proofErr w:type="spellEnd"/>
+      <w:r>
+        <w:rPr>
+          <w:rFonts w:ascii="Times New Roman" w:eastAsia="Times New Roman" w:hAnsi="Times New Roman" w:cs="Times New Roman"/>
+          <w:i/>
+          <w:iCs/>
+          <w:color w:val="000000"/>
+          <w:sz w:val="28"/>
+          <w:szCs w:val="28"/>
+        </w:rPr>
+        <w:t xml:space="preserve"> Mauricio, and Sitara </w:t>
+      </w:r>
+      <w:proofErr w:type="spellStart"/>
+      <w:r>
+        <w:rPr>
+          <w:rFonts w:ascii="Times New Roman" w:eastAsia="Times New Roman" w:hAnsi="Times New Roman" w:cs="Times New Roman"/>
+          <w:i/>
+          <w:iCs/>
+          <w:color w:val="000000"/>
+          <w:sz w:val="28"/>
+          <w:szCs w:val="28"/>
+        </w:rPr>
+        <w:t>Meherzad</w:t>
+      </w:r>
+      <w:proofErr w:type="spellEnd"/>
     </w:p>
     <w:p>
       <w:pPr>
@@ -535,58 +574,1266 @@
           <w:szCs w:val="24"/>
         </w:rPr>
       </w:pPr>
+      <w:r>
+        <w:rPr>
+          <w:rFonts w:ascii="Times New Roman" w:eastAsia="Times New Roman" w:hAnsi="Times New Roman" w:cs="Times New Roman"/>
+          <w:b/>
+          <w:bCs/>
+          <w:color w:val="000000"/>
+          <w:sz w:val="36"/>
+          <w:szCs w:val="36"/>
+        </w:rPr>
+        <w:lastRenderedPageBreak/>
+        <w:t>Table of Contents</w:t>
+      </w:r>
+    </w:p>
+    <w:p>
+      <w:pPr>
+        <w:spacing w:after="0" w:line="240" w:lineRule="auto"/>
+        <w:jc w:val="both"/>
+        <w:rPr>
+          <w:rFonts w:ascii="Times New Roman" w:eastAsia="Times New Roman" w:hAnsi="Times New Roman" w:cs="Times New Roman"/>
+          <w:b/>
+          <w:bCs/>
+          <w:color w:val="000000"/>
+          <w:sz w:val="24"/>
+          <w:szCs w:val="24"/>
+        </w:rPr>
+      </w:pPr>
+    </w:p>
+    <w:p>
+      <w:pPr>
+        <w:spacing w:after="0" w:line="240" w:lineRule="auto"/>
+        <w:jc w:val="both"/>
+        <w:rPr>
+          <w:rFonts w:ascii="Times New Roman" w:eastAsia="Times New Roman" w:hAnsi="Times New Roman" w:cs="Times New Roman"/>
+          <w:b/>
+          <w:bCs/>
+          <w:color w:val="000000"/>
+          <w:sz w:val="24"/>
+          <w:szCs w:val="24"/>
+        </w:rPr>
+      </w:pPr>
+    </w:p>
+    <w:p>
+      <w:pPr>
+        <w:spacing w:after="0" w:line="240" w:lineRule="auto"/>
+        <w:jc w:val="both"/>
+        <w:rPr>
+          <w:rFonts w:ascii="Times New Roman" w:eastAsia="Times New Roman" w:hAnsi="Times New Roman" w:cs="Times New Roman"/>
+          <w:b/>
+          <w:bCs/>
+          <w:color w:val="000000"/>
+          <w:sz w:val="24"/>
+          <w:szCs w:val="24"/>
+        </w:rPr>
+      </w:pPr>
+      <w:r>
+        <w:rPr>
+          <w:rFonts w:ascii="Times New Roman" w:eastAsia="Times New Roman" w:hAnsi="Times New Roman" w:cs="Times New Roman"/>
+          <w:b/>
+          <w:bCs/>
+          <w:color w:val="000000"/>
+          <w:sz w:val="24"/>
+          <w:szCs w:val="24"/>
+        </w:rPr>
+        <w:t>1.</w:t>
+      </w:r>
+      <w:r>
+        <w:rPr>
+          <w:rFonts w:ascii="Times New Roman" w:eastAsia="Times New Roman" w:hAnsi="Times New Roman" w:cs="Times New Roman"/>
+          <w:b/>
+          <w:bCs/>
+          <w:color w:val="000000"/>
+          <w:sz w:val="24"/>
+          <w:szCs w:val="24"/>
+        </w:rPr>
+        <w:t>Purpose</w:t>
+      </w:r>
+    </w:p>
+    <w:p>
+      <w:pPr>
+        <w:spacing w:after="0" w:line="240" w:lineRule="auto"/>
+      </w:pPr>
+    </w:p>
+    <w:p>
+      <w:pPr>
+        <w:spacing w:after="0" w:line="240" w:lineRule="auto"/>
+        <w:jc w:val="both"/>
+        <w:rPr>
+          <w:rFonts w:ascii="Times New Roman" w:eastAsia="Times New Roman" w:hAnsi="Times New Roman" w:cs="Times New Roman"/>
+          <w:sz w:val="24"/>
+          <w:szCs w:val="24"/>
+        </w:rPr>
+      </w:pPr>
+      <w:r>
+        <w:rPr>
+          <w:rFonts w:ascii="Times New Roman" w:eastAsia="Times New Roman" w:hAnsi="Times New Roman" w:cs="Times New Roman"/>
+          <w:color w:val="000000"/>
+          <w:sz w:val="24"/>
+          <w:szCs w:val="24"/>
+        </w:rPr>
+        <w:tab/>
+        <w:t>1.</w:t>
+      </w:r>
+      <w:r>
+        <w:rPr>
+          <w:rFonts w:ascii="Times New Roman" w:eastAsia="Times New Roman" w:hAnsi="Times New Roman" w:cs="Times New Roman"/>
+          <w:color w:val="000000"/>
+          <w:sz w:val="24"/>
+          <w:szCs w:val="24"/>
+        </w:rPr>
+        <w:t>1</w:t>
+      </w:r>
+      <w:r>
+        <w:rPr>
+          <w:rFonts w:ascii="Times New Roman" w:eastAsia="Times New Roman" w:hAnsi="Times New Roman" w:cs="Times New Roman"/>
+          <w:color w:val="000000"/>
+          <w:sz w:val="24"/>
+          <w:szCs w:val="24"/>
+        </w:rPr>
+        <w:t xml:space="preserve"> Scope</w:t>
+      </w:r>
+    </w:p>
+    <w:p>
+      <w:pPr>
+        <w:spacing w:after="0" w:line="240" w:lineRule="auto"/>
+        <w:jc w:val="both"/>
+        <w:rPr>
+          <w:rFonts w:ascii="Times New Roman" w:eastAsia="Times New Roman" w:hAnsi="Times New Roman" w:cs="Times New Roman"/>
+          <w:sz w:val="24"/>
+          <w:szCs w:val="24"/>
+        </w:rPr>
+      </w:pPr>
+      <w:r>
+        <w:rPr>
+          <w:rFonts w:ascii="Times New Roman" w:eastAsia="Times New Roman" w:hAnsi="Times New Roman" w:cs="Times New Roman"/>
+          <w:color w:val="000000"/>
+          <w:sz w:val="24"/>
+          <w:szCs w:val="24"/>
+        </w:rPr>
+        <w:tab/>
+        <w:t>1.</w:t>
+      </w:r>
+      <w:r>
+        <w:rPr>
+          <w:rFonts w:ascii="Times New Roman" w:eastAsia="Times New Roman" w:hAnsi="Times New Roman" w:cs="Times New Roman"/>
+          <w:color w:val="000000"/>
+          <w:sz w:val="24"/>
+          <w:szCs w:val="24"/>
+        </w:rPr>
+        <w:t>2</w:t>
+      </w:r>
+      <w:r>
+        <w:rPr>
+          <w:rFonts w:ascii="Times New Roman" w:eastAsia="Times New Roman" w:hAnsi="Times New Roman" w:cs="Times New Roman"/>
+          <w:color w:val="000000"/>
+          <w:sz w:val="24"/>
+          <w:szCs w:val="24"/>
+        </w:rPr>
+        <w:t xml:space="preserve"> Definitions and Acronyms</w:t>
+      </w:r>
+    </w:p>
+    <w:p>
+      <w:pPr>
+        <w:spacing w:after="0" w:line="240" w:lineRule="auto"/>
+        <w:jc w:val="both"/>
+        <w:rPr>
+          <w:rFonts w:ascii="Times New Roman" w:eastAsia="Times New Roman" w:hAnsi="Times New Roman" w:cs="Times New Roman"/>
+          <w:sz w:val="24"/>
+          <w:szCs w:val="24"/>
+        </w:rPr>
+      </w:pPr>
+      <w:r>
+        <w:rPr>
+          <w:rFonts w:ascii="Times New Roman" w:eastAsia="Times New Roman" w:hAnsi="Times New Roman" w:cs="Times New Roman"/>
+          <w:color w:val="000000"/>
+          <w:sz w:val="24"/>
+          <w:szCs w:val="24"/>
+        </w:rPr>
+        <w:tab/>
+        <w:t>1.</w:t>
+      </w:r>
+      <w:r>
+        <w:rPr>
+          <w:rFonts w:ascii="Times New Roman" w:eastAsia="Times New Roman" w:hAnsi="Times New Roman" w:cs="Times New Roman"/>
+          <w:color w:val="000000"/>
+          <w:sz w:val="24"/>
+          <w:szCs w:val="24"/>
+        </w:rPr>
+        <w:t>3</w:t>
+      </w:r>
+      <w:r>
+        <w:rPr>
+          <w:rFonts w:ascii="Times New Roman" w:eastAsia="Times New Roman" w:hAnsi="Times New Roman" w:cs="Times New Roman"/>
+          <w:color w:val="000000"/>
+          <w:sz w:val="24"/>
+          <w:szCs w:val="24"/>
+        </w:rPr>
+        <w:t xml:space="preserve"> References</w:t>
+      </w:r>
+    </w:p>
+    <w:p>
+      <w:pPr>
+        <w:spacing w:after="0" w:line="240" w:lineRule="auto"/>
+        <w:jc w:val="both"/>
+        <w:rPr>
+          <w:rFonts w:ascii="Times New Roman" w:eastAsia="Times New Roman" w:hAnsi="Times New Roman" w:cs="Times New Roman"/>
+          <w:sz w:val="24"/>
+          <w:szCs w:val="24"/>
+        </w:rPr>
+      </w:pPr>
+      <w:r>
+        <w:rPr>
+          <w:rFonts w:ascii="Times New Roman" w:eastAsia="Times New Roman" w:hAnsi="Times New Roman" w:cs="Times New Roman"/>
+          <w:color w:val="000000"/>
+          <w:sz w:val="24"/>
+          <w:szCs w:val="24"/>
+        </w:rPr>
+        <w:tab/>
+        <w:t>1.</w:t>
+      </w:r>
+      <w:r>
+        <w:rPr>
+          <w:rFonts w:ascii="Times New Roman" w:eastAsia="Times New Roman" w:hAnsi="Times New Roman" w:cs="Times New Roman"/>
+          <w:color w:val="000000"/>
+          <w:sz w:val="24"/>
+          <w:szCs w:val="24"/>
+        </w:rPr>
+        <w:t>4</w:t>
+      </w:r>
+      <w:r>
+        <w:rPr>
+          <w:rFonts w:ascii="Times New Roman" w:eastAsia="Times New Roman" w:hAnsi="Times New Roman" w:cs="Times New Roman"/>
+          <w:color w:val="000000"/>
+          <w:sz w:val="24"/>
+          <w:szCs w:val="24"/>
+        </w:rPr>
+        <w:t xml:space="preserve"> Overview</w:t>
+      </w:r>
+    </w:p>
+    <w:p>
+      <w:pPr>
+        <w:spacing w:after="0" w:line="240" w:lineRule="auto"/>
+        <w:jc w:val="both"/>
+        <w:rPr>
+          <w:rFonts w:ascii="Times New Roman" w:eastAsia="Times New Roman" w:hAnsi="Times New Roman" w:cs="Times New Roman"/>
+          <w:b/>
+          <w:bCs/>
+          <w:color w:val="000000"/>
+          <w:sz w:val="24"/>
+          <w:szCs w:val="24"/>
+        </w:rPr>
+      </w:pPr>
+    </w:p>
+    <w:p>
+      <w:pPr>
+        <w:spacing w:after="0" w:line="240" w:lineRule="auto"/>
+        <w:jc w:val="both"/>
+        <w:rPr>
+          <w:rFonts w:ascii="Times New Roman" w:eastAsia="Times New Roman" w:hAnsi="Times New Roman" w:cs="Times New Roman"/>
+          <w:b/>
+          <w:bCs/>
+          <w:color w:val="000000"/>
+          <w:sz w:val="24"/>
+          <w:szCs w:val="24"/>
+        </w:rPr>
+      </w:pPr>
+    </w:p>
+    <w:p>
+      <w:pPr>
+        <w:spacing w:after="0" w:line="240" w:lineRule="auto"/>
+        <w:jc w:val="both"/>
+        <w:rPr>
+          <w:rFonts w:ascii="Times New Roman" w:eastAsia="Times New Roman" w:hAnsi="Times New Roman" w:cs="Times New Roman"/>
+          <w:b/>
+          <w:bCs/>
+          <w:color w:val="000000"/>
+          <w:sz w:val="24"/>
+          <w:szCs w:val="24"/>
+        </w:rPr>
+      </w:pPr>
+      <w:r>
+        <w:rPr>
+          <w:rFonts w:ascii="Times New Roman" w:eastAsia="Times New Roman" w:hAnsi="Times New Roman" w:cs="Times New Roman"/>
+          <w:b/>
+          <w:bCs/>
+          <w:color w:val="000000"/>
+          <w:sz w:val="24"/>
+          <w:szCs w:val="24"/>
+        </w:rPr>
+        <w:t>2. Overall Description</w:t>
+      </w:r>
+    </w:p>
+    <w:p>
+      <w:pPr>
+        <w:spacing w:after="0" w:line="240" w:lineRule="auto"/>
+        <w:jc w:val="both"/>
+        <w:rPr>
+          <w:rFonts w:ascii="Times New Roman" w:eastAsia="Times New Roman" w:hAnsi="Times New Roman" w:cs="Times New Roman"/>
+          <w:sz w:val="24"/>
+          <w:szCs w:val="24"/>
+        </w:rPr>
+      </w:pPr>
+    </w:p>
+    <w:p>
+      <w:pPr>
+        <w:spacing w:after="0" w:line="240" w:lineRule="auto"/>
+        <w:jc w:val="both"/>
+        <w:rPr>
+          <w:rFonts w:ascii="Times New Roman" w:eastAsia="Times New Roman" w:hAnsi="Times New Roman" w:cs="Times New Roman"/>
+          <w:color w:val="000000"/>
+          <w:sz w:val="24"/>
+          <w:szCs w:val="24"/>
+        </w:rPr>
+      </w:pPr>
+      <w:r>
+        <w:rPr>
+          <w:rFonts w:ascii="Times New Roman" w:eastAsia="Times New Roman" w:hAnsi="Times New Roman" w:cs="Times New Roman"/>
+          <w:b/>
+          <w:bCs/>
+          <w:color w:val="000000"/>
+          <w:sz w:val="24"/>
+          <w:szCs w:val="24"/>
+        </w:rPr>
+        <w:tab/>
+      </w:r>
+      <w:r>
+        <w:rPr>
+          <w:rFonts w:ascii="Times New Roman" w:eastAsia="Times New Roman" w:hAnsi="Times New Roman" w:cs="Times New Roman"/>
+          <w:color w:val="000000"/>
+          <w:sz w:val="24"/>
+          <w:szCs w:val="24"/>
+        </w:rPr>
+        <w:t>2.1 Product Perspective</w:t>
+      </w:r>
+    </w:p>
+    <w:p>
+      <w:pPr>
+        <w:spacing w:after="0" w:line="240" w:lineRule="auto"/>
+        <w:jc w:val="both"/>
+        <w:rPr>
+          <w:rFonts w:ascii="Times New Roman" w:eastAsia="Times New Roman" w:hAnsi="Times New Roman" w:cs="Times New Roman"/>
+          <w:sz w:val="24"/>
+          <w:szCs w:val="24"/>
+        </w:rPr>
+      </w:pPr>
+      <w:r>
+        <w:rPr>
+          <w:rFonts w:ascii="Times New Roman" w:eastAsia="Times New Roman" w:hAnsi="Times New Roman" w:cs="Times New Roman"/>
+          <w:color w:val="000000"/>
+          <w:sz w:val="24"/>
+          <w:szCs w:val="24"/>
+        </w:rPr>
+        <w:tab/>
+        <w:t>2.2 Product Architecture</w:t>
+      </w:r>
+    </w:p>
+    <w:p>
+      <w:pPr>
+        <w:spacing w:after="0" w:line="240" w:lineRule="auto"/>
+        <w:jc w:val="both"/>
+        <w:rPr>
+          <w:rFonts w:ascii="Times New Roman" w:eastAsia="Times New Roman" w:hAnsi="Times New Roman" w:cs="Times New Roman"/>
+          <w:sz w:val="24"/>
+          <w:szCs w:val="24"/>
+        </w:rPr>
+      </w:pPr>
+      <w:r>
+        <w:rPr>
+          <w:rFonts w:ascii="Times New Roman" w:eastAsia="Times New Roman" w:hAnsi="Times New Roman" w:cs="Times New Roman"/>
+          <w:color w:val="000000"/>
+          <w:sz w:val="24"/>
+          <w:szCs w:val="24"/>
+        </w:rPr>
+        <w:tab/>
+        <w:t>2.</w:t>
+      </w:r>
+      <w:r>
+        <w:rPr>
+          <w:rFonts w:ascii="Times New Roman" w:eastAsia="Times New Roman" w:hAnsi="Times New Roman" w:cs="Times New Roman"/>
+          <w:color w:val="000000"/>
+          <w:sz w:val="24"/>
+          <w:szCs w:val="24"/>
+        </w:rPr>
+        <w:t>3</w:t>
+      </w:r>
+      <w:r>
+        <w:rPr>
+          <w:rFonts w:ascii="Times New Roman" w:eastAsia="Times New Roman" w:hAnsi="Times New Roman" w:cs="Times New Roman"/>
+          <w:color w:val="000000"/>
+          <w:sz w:val="24"/>
+          <w:szCs w:val="24"/>
+        </w:rPr>
+        <w:t xml:space="preserve"> Product Functions</w:t>
+      </w:r>
+    </w:p>
+    <w:p>
+      <w:pPr>
+        <w:spacing w:after="0" w:line="240" w:lineRule="auto"/>
+        <w:ind w:firstLine="720"/>
+        <w:jc w:val="both"/>
+        <w:rPr>
+          <w:rFonts w:ascii="Times New Roman" w:eastAsia="Times New Roman" w:hAnsi="Times New Roman" w:cs="Times New Roman"/>
+          <w:color w:val="000000"/>
+          <w:sz w:val="24"/>
+          <w:szCs w:val="24"/>
+        </w:rPr>
+      </w:pPr>
+      <w:r>
+        <w:rPr>
+          <w:rFonts w:ascii="Times New Roman" w:eastAsia="Times New Roman" w:hAnsi="Times New Roman" w:cs="Times New Roman"/>
+          <w:color w:val="000000"/>
+          <w:sz w:val="24"/>
+          <w:szCs w:val="24"/>
+        </w:rPr>
+        <w:t>2.</w:t>
+      </w:r>
+      <w:r>
+        <w:rPr>
+          <w:rFonts w:ascii="Times New Roman" w:eastAsia="Times New Roman" w:hAnsi="Times New Roman" w:cs="Times New Roman"/>
+          <w:color w:val="000000"/>
+          <w:sz w:val="24"/>
+          <w:szCs w:val="24"/>
+        </w:rPr>
+        <w:t>4</w:t>
+      </w:r>
+      <w:r>
+        <w:rPr>
+          <w:rFonts w:ascii="Times New Roman" w:eastAsia="Times New Roman" w:hAnsi="Times New Roman" w:cs="Times New Roman"/>
+          <w:color w:val="000000"/>
+          <w:sz w:val="24"/>
+          <w:szCs w:val="24"/>
+        </w:rPr>
+        <w:t xml:space="preserve"> User Characteristics</w:t>
+      </w:r>
+    </w:p>
+    <w:p>
+      <w:pPr>
+        <w:spacing w:after="0" w:line="240" w:lineRule="auto"/>
+        <w:ind w:firstLine="720"/>
+        <w:jc w:val="both"/>
+        <w:rPr>
+          <w:rFonts w:ascii="Times New Roman" w:eastAsia="Times New Roman" w:hAnsi="Times New Roman" w:cs="Times New Roman"/>
+          <w:sz w:val="24"/>
+          <w:szCs w:val="24"/>
+        </w:rPr>
+      </w:pPr>
+      <w:r>
+        <w:rPr>
+          <w:rFonts w:ascii="Times New Roman" w:eastAsia="Times New Roman" w:hAnsi="Times New Roman" w:cs="Times New Roman"/>
+          <w:color w:val="000000"/>
+          <w:sz w:val="24"/>
+          <w:szCs w:val="24"/>
+        </w:rPr>
+        <w:t>2.5 Assumptions and Dependencies</w:t>
+      </w:r>
+    </w:p>
+    <w:p>
+      <w:pPr>
+        <w:spacing w:after="0" w:line="240" w:lineRule="auto"/>
+        <w:jc w:val="both"/>
+        <w:rPr>
+          <w:rFonts w:ascii="Times New Roman" w:eastAsia="Times New Roman" w:hAnsi="Times New Roman" w:cs="Times New Roman"/>
+          <w:b/>
+          <w:bCs/>
+          <w:color w:val="000000"/>
+          <w:sz w:val="24"/>
+          <w:szCs w:val="24"/>
+        </w:rPr>
+      </w:pPr>
+    </w:p>
+    <w:p>
+      <w:pPr>
+        <w:spacing w:after="0" w:line="240" w:lineRule="auto"/>
+        <w:jc w:val="both"/>
+        <w:rPr>
+          <w:rFonts w:ascii="Times New Roman" w:eastAsia="Times New Roman" w:hAnsi="Times New Roman" w:cs="Times New Roman"/>
+          <w:b/>
+          <w:bCs/>
+          <w:color w:val="000000"/>
+          <w:sz w:val="24"/>
+          <w:szCs w:val="24"/>
+        </w:rPr>
+      </w:pPr>
+    </w:p>
+    <w:p>
+      <w:pPr>
+        <w:spacing w:after="0" w:line="240" w:lineRule="auto"/>
+        <w:jc w:val="both"/>
+        <w:rPr>
+          <w:rFonts w:ascii="Times New Roman" w:eastAsia="Times New Roman" w:hAnsi="Times New Roman" w:cs="Times New Roman"/>
+          <w:b/>
+          <w:bCs/>
+          <w:color w:val="000000"/>
+          <w:sz w:val="24"/>
+          <w:szCs w:val="24"/>
+        </w:rPr>
+      </w:pPr>
+      <w:r>
+        <w:rPr>
+          <w:rFonts w:ascii="Times New Roman" w:eastAsia="Times New Roman" w:hAnsi="Times New Roman" w:cs="Times New Roman"/>
+          <w:b/>
+          <w:bCs/>
+          <w:color w:val="000000"/>
+          <w:sz w:val="24"/>
+          <w:szCs w:val="24"/>
+        </w:rPr>
+        <w:t>3. S</w:t>
+      </w:r>
+      <w:r>
+        <w:rPr>
+          <w:rFonts w:ascii="Times New Roman" w:eastAsia="Times New Roman" w:hAnsi="Times New Roman" w:cs="Times New Roman"/>
+          <w:b/>
+          <w:bCs/>
+          <w:color w:val="000000"/>
+          <w:sz w:val="24"/>
+          <w:szCs w:val="24"/>
+        </w:rPr>
+        <w:t>pecific Requirements</w:t>
+      </w:r>
+    </w:p>
+    <w:p>
+      <w:pPr>
+        <w:spacing w:after="0" w:line="240" w:lineRule="auto"/>
+        <w:jc w:val="both"/>
+        <w:rPr>
+          <w:rFonts w:ascii="Times New Roman" w:eastAsia="Times New Roman" w:hAnsi="Times New Roman" w:cs="Times New Roman"/>
+          <w:sz w:val="24"/>
+          <w:szCs w:val="24"/>
+        </w:rPr>
+      </w:pPr>
+    </w:p>
+    <w:p>
+      <w:pPr>
+        <w:spacing w:after="0" w:line="240" w:lineRule="auto"/>
+        <w:jc w:val="both"/>
+        <w:rPr>
+          <w:rFonts w:ascii="Times New Roman" w:eastAsia="Times New Roman" w:hAnsi="Times New Roman" w:cs="Times New Roman"/>
+          <w:color w:val="000000"/>
+          <w:sz w:val="24"/>
+          <w:szCs w:val="24"/>
+        </w:rPr>
+      </w:pPr>
+      <w:r>
+        <w:rPr>
+          <w:rFonts w:ascii="Times New Roman" w:eastAsia="Times New Roman" w:hAnsi="Times New Roman" w:cs="Times New Roman"/>
+          <w:b/>
+          <w:bCs/>
+          <w:color w:val="000000"/>
+          <w:sz w:val="24"/>
+          <w:szCs w:val="24"/>
+        </w:rPr>
+        <w:tab/>
+      </w:r>
+      <w:r>
+        <w:rPr>
+          <w:rFonts w:ascii="Times New Roman" w:eastAsia="Times New Roman" w:hAnsi="Times New Roman" w:cs="Times New Roman"/>
+          <w:color w:val="000000"/>
+          <w:sz w:val="24"/>
+          <w:szCs w:val="24"/>
+        </w:rPr>
+        <w:t xml:space="preserve">3.1 </w:t>
+      </w:r>
+      <w:r>
+        <w:rPr>
+          <w:rFonts w:ascii="Times New Roman" w:eastAsia="Times New Roman" w:hAnsi="Times New Roman" w:cs="Times New Roman"/>
+          <w:color w:val="000000"/>
+          <w:sz w:val="24"/>
+          <w:szCs w:val="24"/>
+        </w:rPr>
+        <w:t xml:space="preserve">User </w:t>
+      </w:r>
+      <w:r>
+        <w:rPr>
+          <w:rFonts w:ascii="Times New Roman" w:eastAsia="Times New Roman" w:hAnsi="Times New Roman" w:cs="Times New Roman"/>
+          <w:color w:val="000000"/>
+          <w:sz w:val="24"/>
+          <w:szCs w:val="24"/>
+        </w:rPr>
+        <w:t>Requirements</w:t>
+      </w:r>
+    </w:p>
+    <w:p>
+      <w:pPr>
+        <w:spacing w:after="0" w:line="240" w:lineRule="auto"/>
+        <w:jc w:val="both"/>
+        <w:rPr>
+          <w:rFonts w:ascii="Times New Roman" w:eastAsia="Times New Roman" w:hAnsi="Times New Roman" w:cs="Times New Roman"/>
+          <w:color w:val="000000"/>
+          <w:sz w:val="24"/>
+          <w:szCs w:val="24"/>
+        </w:rPr>
+      </w:pPr>
+      <w:r>
+        <w:rPr>
+          <w:rFonts w:ascii="Times New Roman" w:eastAsia="Times New Roman" w:hAnsi="Times New Roman" w:cs="Times New Roman"/>
+          <w:color w:val="000000"/>
+          <w:sz w:val="24"/>
+          <w:szCs w:val="24"/>
+        </w:rPr>
+        <w:tab/>
+        <w:t>3.2 System Architecture</w:t>
+      </w:r>
+    </w:p>
+    <w:p>
+      <w:pPr>
+        <w:spacing w:after="0" w:line="240" w:lineRule="auto"/>
+        <w:jc w:val="both"/>
+        <w:rPr>
+          <w:rFonts w:ascii="Times New Roman" w:eastAsia="Times New Roman" w:hAnsi="Times New Roman" w:cs="Times New Roman"/>
+          <w:sz w:val="24"/>
+          <w:szCs w:val="24"/>
+        </w:rPr>
+      </w:pPr>
+      <w:r>
+        <w:rPr>
+          <w:rFonts w:ascii="Times New Roman" w:eastAsia="Times New Roman" w:hAnsi="Times New Roman" w:cs="Times New Roman"/>
+          <w:color w:val="000000"/>
+          <w:sz w:val="24"/>
+          <w:szCs w:val="24"/>
+        </w:rPr>
+        <w:tab/>
+        <w:t>3.3 System Requirements</w:t>
+      </w:r>
+      <w:r>
+        <w:rPr>
+          <w:rFonts w:ascii="Times New Roman" w:eastAsia="Times New Roman" w:hAnsi="Times New Roman" w:cs="Times New Roman"/>
+          <w:color w:val="000000"/>
+          <w:sz w:val="24"/>
+          <w:szCs w:val="24"/>
+        </w:rPr>
+        <w:t> </w:t>
+      </w:r>
+    </w:p>
+    <w:p>
+      <w:pPr>
+        <w:spacing w:after="0" w:line="240" w:lineRule="auto"/>
+        <w:jc w:val="both"/>
+        <w:rPr>
+          <w:rFonts w:ascii="Times New Roman" w:eastAsia="Times New Roman" w:hAnsi="Times New Roman" w:cs="Times New Roman"/>
+          <w:b/>
+          <w:bCs/>
+          <w:color w:val="000000"/>
+          <w:sz w:val="24"/>
+          <w:szCs w:val="24"/>
+        </w:rPr>
+      </w:pPr>
+    </w:p>
+    <w:p>
+      <w:pPr>
+        <w:spacing w:after="0" w:line="240" w:lineRule="auto"/>
+        <w:jc w:val="both"/>
+        <w:rPr>
+          <w:rFonts w:ascii="Times New Roman" w:eastAsia="Times New Roman" w:hAnsi="Times New Roman" w:cs="Times New Roman"/>
+          <w:b/>
+          <w:bCs/>
+          <w:color w:val="000000"/>
+          <w:sz w:val="24"/>
+          <w:szCs w:val="24"/>
+        </w:rPr>
+      </w:pPr>
+    </w:p>
+    <w:p>
+      <w:pPr>
+        <w:spacing w:after="0" w:line="240" w:lineRule="auto"/>
+        <w:jc w:val="both"/>
+        <w:rPr>
+          <w:rFonts w:ascii="Times New Roman" w:eastAsia="Times New Roman" w:hAnsi="Times New Roman" w:cs="Times New Roman"/>
+          <w:b/>
+          <w:bCs/>
+          <w:color w:val="000000"/>
+          <w:sz w:val="24"/>
+          <w:szCs w:val="24"/>
+        </w:rPr>
+      </w:pPr>
+      <w:r>
+        <w:rPr>
+          <w:rFonts w:ascii="Times New Roman" w:eastAsia="Times New Roman" w:hAnsi="Times New Roman" w:cs="Times New Roman"/>
+          <w:b/>
+          <w:bCs/>
+          <w:color w:val="000000"/>
+          <w:sz w:val="24"/>
+          <w:szCs w:val="24"/>
+        </w:rPr>
+        <w:t xml:space="preserve">4. </w:t>
+      </w:r>
+      <w:r>
+        <w:rPr>
+          <w:rFonts w:ascii="Times New Roman" w:eastAsia="Times New Roman" w:hAnsi="Times New Roman" w:cs="Times New Roman"/>
+          <w:b/>
+          <w:bCs/>
+          <w:color w:val="000000"/>
+          <w:sz w:val="24"/>
+          <w:szCs w:val="24"/>
+        </w:rPr>
+        <w:t>Non-Functional Requirements</w:t>
+      </w:r>
+    </w:p>
+    <w:p>
+      <w:pPr>
+        <w:spacing w:after="0" w:line="240" w:lineRule="auto"/>
+        <w:jc w:val="both"/>
+        <w:rPr>
+          <w:rFonts w:ascii="Times New Roman" w:eastAsia="Times New Roman" w:hAnsi="Times New Roman" w:cs="Times New Roman"/>
+          <w:color w:val="000000"/>
+          <w:sz w:val="24"/>
+          <w:szCs w:val="24"/>
+        </w:rPr>
+      </w:pPr>
+      <w:r>
+        <w:rPr>
+          <w:rFonts w:ascii="Times New Roman" w:eastAsia="Times New Roman" w:hAnsi="Times New Roman" w:cs="Times New Roman"/>
+          <w:b/>
+          <w:bCs/>
+          <w:color w:val="000000"/>
+          <w:sz w:val="24"/>
+          <w:szCs w:val="24"/>
+        </w:rPr>
+        <w:tab/>
+      </w:r>
+      <w:r>
+        <w:rPr>
+          <w:rFonts w:ascii="Times New Roman" w:eastAsia="Times New Roman" w:hAnsi="Times New Roman" w:cs="Times New Roman"/>
+          <w:color w:val="000000"/>
+          <w:sz w:val="24"/>
+          <w:szCs w:val="24"/>
+        </w:rPr>
+        <w:t>4.1 Security and Privacy Requirements</w:t>
+      </w:r>
+    </w:p>
+    <w:p>
+      <w:pPr>
+        <w:spacing w:after="0" w:line="240" w:lineRule="auto"/>
+        <w:jc w:val="both"/>
+        <w:rPr>
+          <w:rFonts w:ascii="Times New Roman" w:eastAsia="Times New Roman" w:hAnsi="Times New Roman" w:cs="Times New Roman"/>
+          <w:color w:val="000000"/>
+          <w:sz w:val="24"/>
+          <w:szCs w:val="24"/>
+        </w:rPr>
+      </w:pPr>
+      <w:r>
+        <w:rPr>
+          <w:rFonts w:ascii="Times New Roman" w:eastAsia="Times New Roman" w:hAnsi="Times New Roman" w:cs="Times New Roman"/>
+          <w:color w:val="000000"/>
+          <w:sz w:val="24"/>
+          <w:szCs w:val="24"/>
+        </w:rPr>
+        <w:tab/>
+        <w:t>4.2 Environmental Requirements</w:t>
+      </w:r>
+    </w:p>
+    <w:p>
+      <w:pPr>
+        <w:spacing w:after="0" w:line="240" w:lineRule="auto"/>
+        <w:jc w:val="both"/>
+        <w:rPr>
+          <w:rFonts w:ascii="Times New Roman" w:eastAsia="Times New Roman" w:hAnsi="Times New Roman" w:cs="Times New Roman"/>
+          <w:sz w:val="24"/>
+          <w:szCs w:val="24"/>
+        </w:rPr>
+      </w:pPr>
+      <w:r>
+        <w:rPr>
+          <w:rFonts w:ascii="Times New Roman" w:eastAsia="Times New Roman" w:hAnsi="Times New Roman" w:cs="Times New Roman"/>
+          <w:color w:val="000000"/>
+          <w:sz w:val="24"/>
+          <w:szCs w:val="24"/>
+        </w:rPr>
+        <w:tab/>
+        <w:t>4.3 Performance Requirements</w:t>
+      </w:r>
+    </w:p>
+    <w:p>
+      <w:pPr>
+        <w:spacing w:after="0" w:line="240" w:lineRule="auto"/>
+        <w:jc w:val="both"/>
+        <w:rPr>
+          <w:rFonts w:ascii="Times New Roman" w:eastAsia="Times New Roman" w:hAnsi="Times New Roman" w:cs="Times New Roman"/>
+          <w:color w:val="000000"/>
+          <w:sz w:val="24"/>
+          <w:szCs w:val="24"/>
+        </w:rPr>
+      </w:pPr>
+      <w:r>
+        <w:rPr>
+          <w:rFonts w:ascii="Times New Roman" w:eastAsia="Times New Roman" w:hAnsi="Times New Roman" w:cs="Times New Roman"/>
+          <w:color w:val="000000"/>
+          <w:sz w:val="24"/>
+          <w:szCs w:val="24"/>
+        </w:rPr>
+        <w:t> </w:t>
+      </w:r>
+    </w:p>
+    <w:p>
+      <w:pPr>
+        <w:spacing w:after="0" w:line="240" w:lineRule="auto"/>
+        <w:jc w:val="both"/>
+        <w:rPr>
+          <w:rFonts w:ascii="Times New Roman" w:eastAsia="Times New Roman" w:hAnsi="Times New Roman" w:cs="Times New Roman"/>
+          <w:color w:val="000000"/>
+          <w:sz w:val="24"/>
+          <w:szCs w:val="24"/>
+        </w:rPr>
+      </w:pPr>
+    </w:p>
+    <w:p>
+      <w:pPr>
+        <w:spacing w:after="0" w:line="240" w:lineRule="auto"/>
+        <w:rPr>
+          <w:rFonts w:ascii="Times New Roman" w:eastAsia="Times New Roman" w:hAnsi="Times New Roman" w:cs="Times New Roman"/>
+          <w:color w:val="000000"/>
+          <w:sz w:val="24"/>
+          <w:szCs w:val="24"/>
+        </w:rPr>
+      </w:pPr>
+    </w:p>
+    <w:p>
+      <w:pPr>
+        <w:spacing w:after="0" w:line="240" w:lineRule="auto"/>
+        <w:rPr>
+          <w:rFonts w:ascii="Times New Roman" w:eastAsia="Times New Roman" w:hAnsi="Times New Roman" w:cs="Times New Roman"/>
+          <w:color w:val="000000"/>
+          <w:sz w:val="24"/>
+          <w:szCs w:val="24"/>
+        </w:rPr>
+      </w:pPr>
+    </w:p>
+    <w:p>
+      <w:pPr>
+        <w:spacing w:after="0" w:line="240" w:lineRule="auto"/>
+        <w:rPr>
+          <w:rFonts w:ascii="Times New Roman" w:eastAsia="Times New Roman" w:hAnsi="Times New Roman" w:cs="Times New Roman"/>
+          <w:color w:val="000000"/>
+          <w:sz w:val="24"/>
+          <w:szCs w:val="24"/>
+        </w:rPr>
+      </w:pPr>
+    </w:p>
+    <w:p>
+      <w:pPr>
+        <w:spacing w:after="0" w:line="240" w:lineRule="auto"/>
+        <w:rPr>
+          <w:rFonts w:ascii="Times New Roman" w:eastAsia="Times New Roman" w:hAnsi="Times New Roman" w:cs="Times New Roman"/>
+          <w:color w:val="000000"/>
+          <w:sz w:val="24"/>
+          <w:szCs w:val="24"/>
+        </w:rPr>
+      </w:pPr>
+    </w:p>
+    <w:p>
+      <w:pPr>
+        <w:spacing w:after="0" w:line="240" w:lineRule="auto"/>
+        <w:rPr>
+          <w:rFonts w:ascii="Times New Roman" w:eastAsia="Times New Roman" w:hAnsi="Times New Roman" w:cs="Times New Roman"/>
+          <w:color w:val="000000"/>
+          <w:sz w:val="24"/>
+          <w:szCs w:val="24"/>
+        </w:rPr>
+      </w:pPr>
+    </w:p>
+    <w:p>
+      <w:pPr>
+        <w:spacing w:after="0" w:line="240" w:lineRule="auto"/>
+        <w:rPr>
+          <w:rFonts w:ascii="Times New Roman" w:eastAsia="Times New Roman" w:hAnsi="Times New Roman" w:cs="Times New Roman"/>
+          <w:color w:val="000000"/>
+          <w:sz w:val="24"/>
+          <w:szCs w:val="24"/>
+        </w:rPr>
+      </w:pPr>
+    </w:p>
+    <w:p>
+      <w:pPr>
+        <w:spacing w:after="0" w:line="240" w:lineRule="auto"/>
+        <w:rPr>
+          <w:rFonts w:ascii="Times New Roman" w:eastAsia="Times New Roman" w:hAnsi="Times New Roman" w:cs="Times New Roman"/>
+          <w:color w:val="000000"/>
+          <w:sz w:val="24"/>
+          <w:szCs w:val="24"/>
+        </w:rPr>
+      </w:pPr>
+    </w:p>
+    <w:p>
+      <w:pPr>
+        <w:spacing w:after="0" w:line="240" w:lineRule="auto"/>
+        <w:rPr>
+          <w:rFonts w:ascii="Times New Roman" w:eastAsia="Times New Roman" w:hAnsi="Times New Roman" w:cs="Times New Roman"/>
+          <w:color w:val="000000"/>
+          <w:sz w:val="24"/>
+          <w:szCs w:val="24"/>
+        </w:rPr>
+      </w:pPr>
+    </w:p>
+    <w:p>
+      <w:pPr>
+        <w:spacing w:after="0" w:line="240" w:lineRule="auto"/>
+        <w:rPr>
+          <w:rFonts w:ascii="Times New Roman" w:eastAsia="Times New Roman" w:hAnsi="Times New Roman" w:cs="Times New Roman"/>
+          <w:color w:val="000000"/>
+          <w:sz w:val="24"/>
+          <w:szCs w:val="24"/>
+        </w:rPr>
+      </w:pPr>
+    </w:p>
+    <w:p>
+      <w:pPr>
+        <w:spacing w:after="0" w:line="240" w:lineRule="auto"/>
+        <w:rPr>
+          <w:rFonts w:ascii="Times New Roman" w:eastAsia="Times New Roman" w:hAnsi="Times New Roman" w:cs="Times New Roman"/>
+          <w:color w:val="000000"/>
+          <w:sz w:val="24"/>
+          <w:szCs w:val="24"/>
+        </w:rPr>
+      </w:pPr>
+    </w:p>
+    <w:p>
+      <w:pPr>
+        <w:spacing w:after="0" w:line="240" w:lineRule="auto"/>
+        <w:rPr>
+          <w:rFonts w:ascii="Times New Roman" w:eastAsia="Times New Roman" w:hAnsi="Times New Roman" w:cs="Times New Roman"/>
+          <w:color w:val="000000"/>
+          <w:sz w:val="24"/>
+          <w:szCs w:val="24"/>
+        </w:rPr>
+      </w:pPr>
+    </w:p>
+    <w:p>
+      <w:pPr>
+        <w:spacing w:after="0" w:line="240" w:lineRule="auto"/>
+        <w:rPr>
+          <w:rFonts w:ascii="Times New Roman" w:eastAsia="Times New Roman" w:hAnsi="Times New Roman" w:cs="Times New Roman"/>
+          <w:color w:val="000000"/>
+          <w:sz w:val="24"/>
+          <w:szCs w:val="24"/>
+        </w:rPr>
+      </w:pPr>
+    </w:p>
+    <w:p>
+      <w:pPr>
+        <w:spacing w:after="0" w:line="240" w:lineRule="auto"/>
+        <w:rPr>
+          <w:rFonts w:ascii="Times New Roman" w:eastAsia="Times New Roman" w:hAnsi="Times New Roman" w:cs="Times New Roman"/>
+          <w:color w:val="000000"/>
+          <w:sz w:val="24"/>
+          <w:szCs w:val="24"/>
+        </w:rPr>
+      </w:pPr>
+    </w:p>
+    <w:p>
+      <w:pPr>
+        <w:spacing w:after="0" w:line="240" w:lineRule="auto"/>
+        <w:rPr>
+          <w:rFonts w:ascii="Times New Roman" w:eastAsia="Times New Roman" w:hAnsi="Times New Roman" w:cs="Times New Roman"/>
+          <w:color w:val="000000"/>
+          <w:sz w:val="24"/>
+          <w:szCs w:val="24"/>
+        </w:rPr>
+      </w:pPr>
+    </w:p>
+    <w:p>
+      <w:pPr>
+        <w:spacing w:after="0" w:line="240" w:lineRule="auto"/>
+        <w:rPr>
+          <w:rFonts w:ascii="Times New Roman" w:eastAsia="Times New Roman" w:hAnsi="Times New Roman" w:cs="Times New Roman"/>
+          <w:color w:val="000000"/>
+          <w:sz w:val="24"/>
+          <w:szCs w:val="24"/>
+        </w:rPr>
+      </w:pPr>
+    </w:p>
+    <w:p>
+      <w:pPr>
+        <w:spacing w:after="0" w:line="240" w:lineRule="auto"/>
+        <w:rPr>
+          <w:rFonts w:ascii="Times New Roman" w:eastAsia="Times New Roman" w:hAnsi="Times New Roman" w:cs="Times New Roman"/>
+          <w:color w:val="000000"/>
+          <w:sz w:val="24"/>
+          <w:szCs w:val="24"/>
+        </w:rPr>
+      </w:pPr>
+    </w:p>
+    <w:p>
+      <w:pPr>
+        <w:spacing w:after="0" w:line="240" w:lineRule="auto"/>
+        <w:rPr>
+          <w:rFonts w:ascii="Times New Roman" w:eastAsia="Times New Roman" w:hAnsi="Times New Roman" w:cs="Times New Roman"/>
+          <w:color w:val="000000"/>
+          <w:sz w:val="24"/>
+          <w:szCs w:val="24"/>
+        </w:rPr>
+      </w:pPr>
+    </w:p>
+    <w:p>
+      <w:pPr>
+        <w:spacing w:after="0" w:line="240" w:lineRule="auto"/>
+        <w:rPr>
+          <w:rFonts w:ascii="Times New Roman" w:eastAsia="Times New Roman" w:hAnsi="Times New Roman" w:cs="Times New Roman"/>
+          <w:color w:val="000000"/>
+          <w:sz w:val="24"/>
+          <w:szCs w:val="24"/>
+        </w:rPr>
+      </w:pPr>
+    </w:p>
+    <w:p>
+      <w:pPr>
+        <w:pStyle w:val="Heading1"/>
+      </w:pPr>
+      <w:r>
+        <w:lastRenderedPageBreak/>
+        <w:t>Purpose</w:t>
+      </w:r>
+    </w:p>
+    <w:p>
+      <w:pPr>
+        <w:spacing w:after="0" w:line="240" w:lineRule="auto"/>
+        <w:jc w:val="both"/>
+        <w:rPr>
+          <w:rFonts w:ascii="Times New Roman" w:eastAsia="Times New Roman" w:hAnsi="Times New Roman" w:cs="Times New Roman"/>
+          <w:b/>
+          <w:bCs/>
+          <w:color w:val="000000"/>
+          <w:sz w:val="24"/>
+          <w:szCs w:val="24"/>
+        </w:rPr>
+      </w:pPr>
+    </w:p>
+    <w:p>
+      <w:pPr>
+        <w:spacing w:after="0" w:line="240" w:lineRule="auto"/>
+        <w:jc w:val="both"/>
+        <w:rPr>
+          <w:rFonts w:ascii="Times New Roman" w:eastAsia="Times New Roman" w:hAnsi="Times New Roman" w:cs="Times New Roman"/>
+          <w:sz w:val="24"/>
+          <w:szCs w:val="24"/>
+        </w:rPr>
+      </w:pPr>
+      <w:r>
+        <w:rPr>
+          <w:rFonts w:ascii="Times New Roman" w:eastAsia="Times New Roman" w:hAnsi="Times New Roman" w:cs="Times New Roman"/>
+          <w:b/>
+          <w:bCs/>
+          <w:color w:val="000000"/>
+          <w:sz w:val="24"/>
+          <w:szCs w:val="24"/>
+        </w:rPr>
+        <w:t xml:space="preserve">1.1 </w:t>
+      </w:r>
+      <w:r>
+        <w:rPr>
+          <w:rFonts w:ascii="Times New Roman" w:eastAsia="Times New Roman" w:hAnsi="Times New Roman" w:cs="Times New Roman"/>
+          <w:b/>
+          <w:bCs/>
+          <w:color w:val="000000"/>
+          <w:sz w:val="24"/>
+          <w:szCs w:val="24"/>
+        </w:rPr>
+        <w:t>Scope</w:t>
+      </w:r>
+    </w:p>
+    <w:p>
+      <w:pPr>
+        <w:spacing w:after="0" w:line="240" w:lineRule="auto"/>
+        <w:jc w:val="both"/>
+        <w:rPr>
+          <w:rFonts w:ascii="Times New Roman" w:eastAsia="Times New Roman" w:hAnsi="Times New Roman" w:cs="Times New Roman"/>
+          <w:sz w:val="24"/>
+          <w:szCs w:val="24"/>
+        </w:rPr>
+      </w:pPr>
+      <w:r>
+        <w:rPr>
+          <w:rFonts w:ascii="Times New Roman" w:eastAsia="Times New Roman" w:hAnsi="Times New Roman" w:cs="Times New Roman"/>
+          <w:color w:val="000000"/>
+          <w:sz w:val="24"/>
+          <w:szCs w:val="24"/>
+        </w:rPr>
+        <w:t xml:space="preserve">The purpose of this software is to help modernize and expedite travel for the everyday commuter </w:t>
+      </w:r>
+      <w:r>
+        <w:rPr>
+          <w:rFonts w:ascii="Times New Roman" w:eastAsia="Times New Roman" w:hAnsi="Times New Roman" w:cs="Times New Roman"/>
+          <w:color w:val="000000"/>
+          <w:sz w:val="24"/>
+          <w:szCs w:val="24"/>
+        </w:rPr>
+        <w:t>using</w:t>
+      </w:r>
+      <w:r>
+        <w:rPr>
+          <w:rFonts w:ascii="Times New Roman" w:eastAsia="Times New Roman" w:hAnsi="Times New Roman" w:cs="Times New Roman"/>
+          <w:color w:val="000000"/>
+          <w:sz w:val="24"/>
+          <w:szCs w:val="24"/>
+        </w:rPr>
+        <w:t xml:space="preserve"> a new automated toll paying system.</w:t>
+      </w:r>
+      <w:r>
+        <w:rPr>
+          <w:rFonts w:ascii="Times New Roman" w:eastAsia="Times New Roman" w:hAnsi="Times New Roman" w:cs="Times New Roman"/>
+          <w:color w:val="000000"/>
+          <w:sz w:val="24"/>
+          <w:szCs w:val="24"/>
+        </w:rPr>
+        <w:t xml:space="preserve">  Commute is always something people need to </w:t>
+      </w:r>
+      <w:r>
+        <w:rPr>
+          <w:rFonts w:ascii="Times New Roman" w:eastAsia="Times New Roman" w:hAnsi="Times New Roman" w:cs="Times New Roman"/>
+          <w:color w:val="000000"/>
+          <w:sz w:val="24"/>
+          <w:szCs w:val="24"/>
+        </w:rPr>
+        <w:t>consider</w:t>
+      </w:r>
+      <w:r>
+        <w:rPr>
+          <w:rFonts w:ascii="Times New Roman" w:eastAsia="Times New Roman" w:hAnsi="Times New Roman" w:cs="Times New Roman"/>
+          <w:color w:val="000000"/>
+          <w:sz w:val="24"/>
+          <w:szCs w:val="24"/>
+        </w:rPr>
+        <w:t xml:space="preserve"> </w:t>
+      </w:r>
       <w:bookmarkStart w:id="0" w:name="_GoBack"/>
       <w:bookmarkEnd w:id="0"/>
       <w:r>
         <w:rPr>
           <w:rFonts w:ascii="Times New Roman" w:eastAsia="Times New Roman" w:hAnsi="Times New Roman" w:cs="Times New Roman"/>
-          <w:b/>
-          <w:bCs/>
-          <w:color w:val="000000"/>
-          <w:sz w:val="36"/>
-          <w:szCs w:val="36"/>
-        </w:rPr>
-        <w:lastRenderedPageBreak/>
-        <w:t>Table of Contents</w:t>
-      </w:r>
-    </w:p>
-    <w:p>
-      <w:pPr>
-        <w:spacing w:after="0" w:line="240" w:lineRule="auto"/>
-        <w:jc w:val="both"/>
-        <w:rPr>
-          <w:rFonts w:ascii="Times New Roman" w:eastAsia="Times New Roman" w:hAnsi="Times New Roman" w:cs="Times New Roman"/>
-          <w:b/>
-          <w:bCs/>
-          <w:color w:val="000000"/>
-          <w:sz w:val="24"/>
-          <w:szCs w:val="24"/>
-        </w:rPr>
-      </w:pPr>
-    </w:p>
-    <w:p>
-      <w:pPr>
-        <w:spacing w:after="0" w:line="240" w:lineRule="auto"/>
-        <w:jc w:val="both"/>
-        <w:rPr>
-          <w:rFonts w:ascii="Times New Roman" w:eastAsia="Times New Roman" w:hAnsi="Times New Roman" w:cs="Times New Roman"/>
-          <w:b/>
-          <w:bCs/>
-          <w:color w:val="000000"/>
-          <w:sz w:val="24"/>
-          <w:szCs w:val="24"/>
-        </w:rPr>
-      </w:pPr>
-    </w:p>
-    <w:p>
-      <w:pPr>
-        <w:spacing w:after="0" w:line="240" w:lineRule="auto"/>
-        <w:jc w:val="both"/>
-        <w:rPr>
-          <w:rFonts w:ascii="Times New Roman" w:eastAsia="Times New Roman" w:hAnsi="Times New Roman" w:cs="Times New Roman"/>
-          <w:b/>
-          <w:bCs/>
-          <w:color w:val="000000"/>
+          <w:color w:val="000000"/>
+          <w:sz w:val="24"/>
+          <w:szCs w:val="24"/>
+        </w:rPr>
+        <w:t xml:space="preserve">when planning a trip and part of that commute usually entails waiting in line to pay the toll at a toll booth.  By introducing </w:t>
+      </w:r>
+      <w:proofErr w:type="spellStart"/>
+      <w:r>
+        <w:rPr>
+          <w:rFonts w:ascii="Times New Roman" w:eastAsia="Times New Roman" w:hAnsi="Times New Roman" w:cs="Times New Roman"/>
+          <w:color w:val="000000"/>
+          <w:sz w:val="24"/>
+          <w:szCs w:val="24"/>
+        </w:rPr>
+        <w:t>FasTrak</w:t>
+      </w:r>
+      <w:proofErr w:type="spellEnd"/>
+      <w:r>
+        <w:rPr>
+          <w:rFonts w:ascii="Times New Roman" w:eastAsia="Times New Roman" w:hAnsi="Times New Roman" w:cs="Times New Roman"/>
+          <w:color w:val="000000"/>
+          <w:sz w:val="24"/>
+          <w:szCs w:val="24"/>
+        </w:rPr>
+        <w:t>, an electronic toll collector (ETC), we can eliminate long wait times and help push commute faster in the right direction.</w:t>
+      </w:r>
+      <w:r>
+        <w:rPr>
+          <w:rFonts w:ascii="Times New Roman" w:eastAsia="Times New Roman" w:hAnsi="Times New Roman" w:cs="Times New Roman"/>
+          <w:color w:val="000000"/>
+          <w:sz w:val="24"/>
+          <w:szCs w:val="24"/>
+        </w:rPr>
+        <w:t xml:space="preserve"> This will not</w:t>
+      </w:r>
+      <w:r>
+        <w:rPr>
+          <w:rFonts w:ascii="Times New Roman" w:eastAsia="Times New Roman" w:hAnsi="Times New Roman" w:cs="Times New Roman"/>
+          <w:color w:val="000000"/>
+          <w:sz w:val="24"/>
+          <w:szCs w:val="24"/>
+        </w:rPr>
+        <w:t xml:space="preserve"> only make commuting faster but also to protect toll workers from possible reckless drivers as well.  This system will work with the use of a </w:t>
+      </w:r>
+      <w:proofErr w:type="spellStart"/>
+      <w:r>
+        <w:rPr>
+          <w:rFonts w:ascii="Times New Roman" w:eastAsia="Times New Roman" w:hAnsi="Times New Roman" w:cs="Times New Roman"/>
+          <w:color w:val="000000"/>
+          <w:sz w:val="24"/>
+          <w:szCs w:val="24"/>
+        </w:rPr>
+        <w:t>FasTrak</w:t>
+      </w:r>
+      <w:proofErr w:type="spellEnd"/>
+      <w:r>
+        <w:rPr>
+          <w:rFonts w:ascii="Times New Roman" w:eastAsia="Times New Roman" w:hAnsi="Times New Roman" w:cs="Times New Roman"/>
+          <w:color w:val="000000"/>
+          <w:sz w:val="24"/>
+          <w:szCs w:val="24"/>
+        </w:rPr>
+        <w:t xml:space="preserve"> tag inside of a vehicle and the tag will be scanned at toll gates.  We will have a database that stores user information associated with their </w:t>
+      </w:r>
+      <w:proofErr w:type="spellStart"/>
+      <w:r>
+        <w:rPr>
+          <w:rFonts w:ascii="Times New Roman" w:eastAsia="Times New Roman" w:hAnsi="Times New Roman" w:cs="Times New Roman"/>
+          <w:color w:val="000000"/>
+          <w:sz w:val="24"/>
+          <w:szCs w:val="24"/>
+        </w:rPr>
+        <w:t>FasTrak</w:t>
+      </w:r>
+      <w:proofErr w:type="spellEnd"/>
+      <w:r>
+        <w:rPr>
+          <w:rFonts w:ascii="Times New Roman" w:eastAsia="Times New Roman" w:hAnsi="Times New Roman" w:cs="Times New Roman"/>
+          <w:color w:val="000000"/>
+          <w:sz w:val="24"/>
+          <w:szCs w:val="24"/>
+        </w:rPr>
+        <w:t xml:space="preserve"> tags and when the tag is scanned it will charge the appropriate account accordingly.  Overall, we hope that the use of </w:t>
+      </w:r>
+      <w:proofErr w:type="spellStart"/>
+      <w:r>
+        <w:rPr>
+          <w:rFonts w:ascii="Times New Roman" w:eastAsia="Times New Roman" w:hAnsi="Times New Roman" w:cs="Times New Roman"/>
+          <w:color w:val="000000"/>
+          <w:sz w:val="24"/>
+          <w:szCs w:val="24"/>
+        </w:rPr>
+        <w:t>FasTrak</w:t>
+      </w:r>
+      <w:proofErr w:type="spellEnd"/>
+      <w:r>
+        <w:rPr>
+          <w:rFonts w:ascii="Times New Roman" w:eastAsia="Times New Roman" w:hAnsi="Times New Roman" w:cs="Times New Roman"/>
+          <w:color w:val="000000"/>
+          <w:sz w:val="24"/>
+          <w:szCs w:val="24"/>
+        </w:rPr>
+        <w:t xml:space="preserve"> will make the commuting experience faster and more hands free.</w:t>
+      </w:r>
+    </w:p>
+    <w:p>
+      <w:pPr>
+        <w:spacing w:after="0" w:line="240" w:lineRule="auto"/>
+        <w:jc w:val="both"/>
+        <w:rPr>
+          <w:rFonts w:ascii="Times New Roman" w:eastAsia="Times New Roman" w:hAnsi="Times New Roman" w:cs="Times New Roman"/>
+          <w:sz w:val="24"/>
+          <w:szCs w:val="24"/>
+        </w:rPr>
+      </w:pPr>
+    </w:p>
+    <w:p>
+      <w:pPr>
+        <w:spacing w:after="0" w:line="240" w:lineRule="auto"/>
+        <w:jc w:val="both"/>
+        <w:rPr>
+          <w:rFonts w:ascii="Times New Roman" w:eastAsia="Times New Roman" w:hAnsi="Times New Roman" w:cs="Times New Roman"/>
+          <w:sz w:val="24"/>
+          <w:szCs w:val="24"/>
+        </w:rPr>
+      </w:pPr>
+    </w:p>
+    <w:p>
+      <w:pPr>
+        <w:spacing w:after="0" w:line="240" w:lineRule="auto"/>
+        <w:jc w:val="both"/>
+        <w:rPr>
+          <w:rFonts w:ascii="Times New Roman" w:eastAsia="Times New Roman" w:hAnsi="Times New Roman" w:cs="Times New Roman"/>
           <w:sz w:val="24"/>
           <w:szCs w:val="24"/>
         </w:rPr>
@@ -611,85 +1858,13 @@
           <w:sz w:val="24"/>
           <w:szCs w:val="24"/>
         </w:rPr>
-        <w:t>Purpose</w:t>
-      </w:r>
-    </w:p>
-    <w:p>
-      <w:pPr>
-        <w:spacing w:after="0" w:line="240" w:lineRule="auto"/>
-      </w:pPr>
-    </w:p>
-    <w:p>
-      <w:pPr>
-        <w:spacing w:after="0" w:line="240" w:lineRule="auto"/>
-        <w:jc w:val="both"/>
-        <w:rPr>
-          <w:rFonts w:ascii="Times New Roman" w:eastAsia="Times New Roman" w:hAnsi="Times New Roman" w:cs="Times New Roman"/>
-          <w:sz w:val="24"/>
-          <w:szCs w:val="24"/>
-        </w:rPr>
-      </w:pPr>
-      <w:r>
-        <w:rPr>
-          <w:rFonts w:ascii="Times New Roman" w:eastAsia="Times New Roman" w:hAnsi="Times New Roman" w:cs="Times New Roman"/>
-          <w:color w:val="000000"/>
-          <w:sz w:val="24"/>
-          <w:szCs w:val="24"/>
-        </w:rPr>
-        <w:tab/>
-        <w:t>1.</w:t>
-      </w:r>
-      <w:r>
-        <w:rPr>
-          <w:rFonts w:ascii="Times New Roman" w:eastAsia="Times New Roman" w:hAnsi="Times New Roman" w:cs="Times New Roman"/>
-          <w:color w:val="000000"/>
-          <w:sz w:val="24"/>
-          <w:szCs w:val="24"/>
-        </w:rPr>
-        <w:t>1</w:t>
-      </w:r>
-      <w:r>
-        <w:rPr>
-          <w:rFonts w:ascii="Times New Roman" w:eastAsia="Times New Roman" w:hAnsi="Times New Roman" w:cs="Times New Roman"/>
-          <w:color w:val="000000"/>
-          <w:sz w:val="24"/>
-          <w:szCs w:val="24"/>
-        </w:rPr>
-        <w:t xml:space="preserve"> Scope</w:t>
-      </w:r>
-    </w:p>
-    <w:p>
-      <w:pPr>
-        <w:spacing w:after="0" w:line="240" w:lineRule="auto"/>
-        <w:jc w:val="both"/>
-        <w:rPr>
-          <w:rFonts w:ascii="Times New Roman" w:eastAsia="Times New Roman" w:hAnsi="Times New Roman" w:cs="Times New Roman"/>
-          <w:sz w:val="24"/>
-          <w:szCs w:val="24"/>
-        </w:rPr>
-      </w:pPr>
-      <w:r>
-        <w:rPr>
-          <w:rFonts w:ascii="Times New Roman" w:eastAsia="Times New Roman" w:hAnsi="Times New Roman" w:cs="Times New Roman"/>
-          <w:color w:val="000000"/>
-          <w:sz w:val="24"/>
-          <w:szCs w:val="24"/>
-        </w:rPr>
-        <w:tab/>
-        <w:t>1.</w:t>
-      </w:r>
-      <w:r>
-        <w:rPr>
-          <w:rFonts w:ascii="Times New Roman" w:eastAsia="Times New Roman" w:hAnsi="Times New Roman" w:cs="Times New Roman"/>
-          <w:color w:val="000000"/>
-          <w:sz w:val="24"/>
-          <w:szCs w:val="24"/>
-        </w:rPr>
         <w:t>2</w:t>
       </w:r>
       <w:r>
         <w:rPr>
           <w:rFonts w:ascii="Times New Roman" w:eastAsia="Times New Roman" w:hAnsi="Times New Roman" w:cs="Times New Roman"/>
+          <w:b/>
+          <w:bCs/>
           <w:color w:val="000000"/>
           <w:sz w:val="24"/>
           <w:szCs w:val="24"/>
@@ -703,1030 +1878,30 @@
         <w:jc w:val="both"/>
         <w:rPr>
           <w:rFonts w:ascii="Times New Roman" w:eastAsia="Times New Roman" w:hAnsi="Times New Roman" w:cs="Times New Roman"/>
-          <w:sz w:val="24"/>
-          <w:szCs w:val="24"/>
-        </w:rPr>
-      </w:pPr>
-      <w:r>
-        <w:rPr>
-          <w:rFonts w:ascii="Times New Roman" w:eastAsia="Times New Roman" w:hAnsi="Times New Roman" w:cs="Times New Roman"/>
-          <w:color w:val="000000"/>
-          <w:sz w:val="24"/>
-          <w:szCs w:val="24"/>
-        </w:rPr>
-        <w:tab/>
-        <w:t>1.</w:t>
-      </w:r>
-      <w:r>
-        <w:rPr>
-          <w:rFonts w:ascii="Times New Roman" w:eastAsia="Times New Roman" w:hAnsi="Times New Roman" w:cs="Times New Roman"/>
-          <w:color w:val="000000"/>
-          <w:sz w:val="24"/>
-          <w:szCs w:val="24"/>
-        </w:rPr>
-        <w:t>3</w:t>
-      </w:r>
-      <w:r>
-        <w:rPr>
-          <w:rFonts w:ascii="Times New Roman" w:eastAsia="Times New Roman" w:hAnsi="Times New Roman" w:cs="Times New Roman"/>
-          <w:color w:val="000000"/>
-          <w:sz w:val="24"/>
-          <w:szCs w:val="24"/>
-        </w:rPr>
-        <w:t xml:space="preserve"> References</w:t>
-      </w:r>
-    </w:p>
-    <w:p>
-      <w:pPr>
-        <w:spacing w:after="0" w:line="240" w:lineRule="auto"/>
-        <w:jc w:val="both"/>
-        <w:rPr>
-          <w:rFonts w:ascii="Times New Roman" w:eastAsia="Times New Roman" w:hAnsi="Times New Roman" w:cs="Times New Roman"/>
-          <w:sz w:val="24"/>
-          <w:szCs w:val="24"/>
-        </w:rPr>
-      </w:pPr>
-      <w:r>
-        <w:rPr>
-          <w:rFonts w:ascii="Times New Roman" w:eastAsia="Times New Roman" w:hAnsi="Times New Roman" w:cs="Times New Roman"/>
-          <w:color w:val="000000"/>
-          <w:sz w:val="24"/>
-          <w:szCs w:val="24"/>
-        </w:rPr>
-        <w:tab/>
-        <w:t>1.</w:t>
-      </w:r>
-      <w:r>
-        <w:rPr>
-          <w:rFonts w:ascii="Times New Roman" w:eastAsia="Times New Roman" w:hAnsi="Times New Roman" w:cs="Times New Roman"/>
-          <w:color w:val="000000"/>
-          <w:sz w:val="24"/>
-          <w:szCs w:val="24"/>
-        </w:rPr>
-        <w:t>4</w:t>
-      </w:r>
-      <w:r>
-        <w:rPr>
-          <w:rFonts w:ascii="Times New Roman" w:eastAsia="Times New Roman" w:hAnsi="Times New Roman" w:cs="Times New Roman"/>
-          <w:color w:val="000000"/>
-          <w:sz w:val="24"/>
-          <w:szCs w:val="24"/>
-        </w:rPr>
-        <w:t xml:space="preserve"> Overview</w:t>
-      </w:r>
-    </w:p>
-    <w:p>
-      <w:pPr>
-        <w:spacing w:after="0" w:line="240" w:lineRule="auto"/>
-        <w:jc w:val="both"/>
-        <w:rPr>
-          <w:rFonts w:ascii="Times New Roman" w:eastAsia="Times New Roman" w:hAnsi="Times New Roman" w:cs="Times New Roman"/>
-          <w:b/>
-          <w:bCs/>
-          <w:color w:val="000000"/>
-          <w:sz w:val="24"/>
-          <w:szCs w:val="24"/>
-        </w:rPr>
-      </w:pPr>
-    </w:p>
-    <w:p>
-      <w:pPr>
-        <w:spacing w:after="0" w:line="240" w:lineRule="auto"/>
-        <w:jc w:val="both"/>
-        <w:rPr>
-          <w:rFonts w:ascii="Times New Roman" w:eastAsia="Times New Roman" w:hAnsi="Times New Roman" w:cs="Times New Roman"/>
-          <w:b/>
-          <w:bCs/>
-          <w:color w:val="000000"/>
-          <w:sz w:val="24"/>
-          <w:szCs w:val="24"/>
-        </w:rPr>
-      </w:pPr>
-    </w:p>
-    <w:p>
-      <w:pPr>
-        <w:spacing w:after="0" w:line="240" w:lineRule="auto"/>
-        <w:jc w:val="both"/>
-        <w:rPr>
-          <w:rFonts w:ascii="Times New Roman" w:eastAsia="Times New Roman" w:hAnsi="Times New Roman" w:cs="Times New Roman"/>
-          <w:b/>
-          <w:bCs/>
-          <w:color w:val="000000"/>
-          <w:sz w:val="24"/>
-          <w:szCs w:val="24"/>
-        </w:rPr>
-      </w:pPr>
-      <w:r>
-        <w:rPr>
-          <w:rFonts w:ascii="Times New Roman" w:eastAsia="Times New Roman" w:hAnsi="Times New Roman" w:cs="Times New Roman"/>
-          <w:b/>
-          <w:bCs/>
-          <w:color w:val="000000"/>
-          <w:sz w:val="24"/>
-          <w:szCs w:val="24"/>
-        </w:rPr>
-        <w:t>2. Overall Description</w:t>
-      </w:r>
-    </w:p>
-    <w:p>
-      <w:pPr>
-        <w:spacing w:after="0" w:line="240" w:lineRule="auto"/>
-        <w:jc w:val="both"/>
-        <w:rPr>
-          <w:rFonts w:ascii="Times New Roman" w:eastAsia="Times New Roman" w:hAnsi="Times New Roman" w:cs="Times New Roman"/>
-          <w:sz w:val="24"/>
-          <w:szCs w:val="24"/>
-        </w:rPr>
-      </w:pPr>
-    </w:p>
-    <w:p>
-      <w:pPr>
-        <w:spacing w:after="0" w:line="240" w:lineRule="auto"/>
-        <w:jc w:val="both"/>
-        <w:rPr>
-          <w:rFonts w:ascii="Times New Roman" w:eastAsia="Times New Roman" w:hAnsi="Times New Roman" w:cs="Times New Roman"/>
-          <w:color w:val="000000"/>
-          <w:sz w:val="24"/>
-          <w:szCs w:val="24"/>
-        </w:rPr>
-      </w:pPr>
-      <w:r>
-        <w:rPr>
-          <w:rFonts w:ascii="Times New Roman" w:eastAsia="Times New Roman" w:hAnsi="Times New Roman" w:cs="Times New Roman"/>
-          <w:b/>
-          <w:bCs/>
-          <w:color w:val="000000"/>
-          <w:sz w:val="24"/>
-          <w:szCs w:val="24"/>
-        </w:rPr>
-        <w:tab/>
-      </w:r>
-      <w:r>
-        <w:rPr>
-          <w:rFonts w:ascii="Times New Roman" w:eastAsia="Times New Roman" w:hAnsi="Times New Roman" w:cs="Times New Roman"/>
-          <w:color w:val="000000"/>
-          <w:sz w:val="24"/>
-          <w:szCs w:val="24"/>
-        </w:rPr>
-        <w:t>2.1 Product Perspective</w:t>
-      </w:r>
-    </w:p>
-    <w:p>
-      <w:pPr>
-        <w:spacing w:after="0" w:line="240" w:lineRule="auto"/>
-        <w:jc w:val="both"/>
-        <w:rPr>
-          <w:rFonts w:ascii="Times New Roman" w:eastAsia="Times New Roman" w:hAnsi="Times New Roman" w:cs="Times New Roman"/>
-          <w:sz w:val="24"/>
-          <w:szCs w:val="24"/>
-        </w:rPr>
-      </w:pPr>
-      <w:r>
-        <w:rPr>
-          <w:rFonts w:ascii="Times New Roman" w:eastAsia="Times New Roman" w:hAnsi="Times New Roman" w:cs="Times New Roman"/>
-          <w:color w:val="000000"/>
-          <w:sz w:val="24"/>
-          <w:szCs w:val="24"/>
-        </w:rPr>
-        <w:tab/>
-        <w:t>2.2 Product Architecture</w:t>
-      </w:r>
-    </w:p>
-    <w:p>
-      <w:pPr>
-        <w:spacing w:after="0" w:line="240" w:lineRule="auto"/>
-        <w:jc w:val="both"/>
-        <w:rPr>
-          <w:rFonts w:ascii="Times New Roman" w:eastAsia="Times New Roman" w:hAnsi="Times New Roman" w:cs="Times New Roman"/>
-          <w:sz w:val="24"/>
-          <w:szCs w:val="24"/>
-        </w:rPr>
-      </w:pPr>
-      <w:r>
-        <w:rPr>
-          <w:rFonts w:ascii="Times New Roman" w:eastAsia="Times New Roman" w:hAnsi="Times New Roman" w:cs="Times New Roman"/>
-          <w:color w:val="000000"/>
-          <w:sz w:val="24"/>
-          <w:szCs w:val="24"/>
-        </w:rPr>
-        <w:tab/>
-        <w:t>2.</w:t>
-      </w:r>
-      <w:r>
-        <w:rPr>
-          <w:rFonts w:ascii="Times New Roman" w:eastAsia="Times New Roman" w:hAnsi="Times New Roman" w:cs="Times New Roman"/>
-          <w:color w:val="000000"/>
-          <w:sz w:val="24"/>
-          <w:szCs w:val="24"/>
-        </w:rPr>
-        <w:t>3</w:t>
-      </w:r>
-      <w:r>
-        <w:rPr>
-          <w:rFonts w:ascii="Times New Roman" w:eastAsia="Times New Roman" w:hAnsi="Times New Roman" w:cs="Times New Roman"/>
-          <w:color w:val="000000"/>
-          <w:sz w:val="24"/>
-          <w:szCs w:val="24"/>
-        </w:rPr>
-        <w:t xml:space="preserve"> Product Functions</w:t>
-      </w:r>
-    </w:p>
-    <w:p>
-      <w:pPr>
-        <w:spacing w:after="0" w:line="240" w:lineRule="auto"/>
-        <w:ind w:firstLine="720"/>
-        <w:jc w:val="both"/>
-        <w:rPr>
-          <w:rFonts w:ascii="Times New Roman" w:eastAsia="Times New Roman" w:hAnsi="Times New Roman" w:cs="Times New Roman"/>
-          <w:color w:val="000000"/>
-          <w:sz w:val="24"/>
-          <w:szCs w:val="24"/>
-        </w:rPr>
-      </w:pPr>
-      <w:r>
-        <w:rPr>
-          <w:rFonts w:ascii="Times New Roman" w:eastAsia="Times New Roman" w:hAnsi="Times New Roman" w:cs="Times New Roman"/>
-          <w:color w:val="000000"/>
-          <w:sz w:val="24"/>
-          <w:szCs w:val="24"/>
-        </w:rPr>
-        <w:t>2.</w:t>
-      </w:r>
-      <w:r>
-        <w:rPr>
-          <w:rFonts w:ascii="Times New Roman" w:eastAsia="Times New Roman" w:hAnsi="Times New Roman" w:cs="Times New Roman"/>
-          <w:color w:val="000000"/>
-          <w:sz w:val="24"/>
-          <w:szCs w:val="24"/>
-        </w:rPr>
-        <w:t>4</w:t>
-      </w:r>
-      <w:r>
-        <w:rPr>
-          <w:rFonts w:ascii="Times New Roman" w:eastAsia="Times New Roman" w:hAnsi="Times New Roman" w:cs="Times New Roman"/>
-          <w:color w:val="000000"/>
-          <w:sz w:val="24"/>
-          <w:szCs w:val="24"/>
-        </w:rPr>
-        <w:t xml:space="preserve"> User Characteristics</w:t>
-      </w:r>
-    </w:p>
-    <w:p>
-      <w:pPr>
-        <w:spacing w:after="0" w:line="240" w:lineRule="auto"/>
-        <w:ind w:firstLine="720"/>
-        <w:jc w:val="both"/>
-        <w:rPr>
-          <w:rFonts w:ascii="Times New Roman" w:eastAsia="Times New Roman" w:hAnsi="Times New Roman" w:cs="Times New Roman"/>
-          <w:sz w:val="24"/>
-          <w:szCs w:val="24"/>
-        </w:rPr>
-      </w:pPr>
-      <w:r>
-        <w:rPr>
-          <w:rFonts w:ascii="Times New Roman" w:eastAsia="Times New Roman" w:hAnsi="Times New Roman" w:cs="Times New Roman"/>
-          <w:color w:val="000000"/>
-          <w:sz w:val="24"/>
-          <w:szCs w:val="24"/>
-        </w:rPr>
-        <w:t>2.5 Assumptions and Dependencies</w:t>
-      </w:r>
-    </w:p>
-    <w:p>
-      <w:pPr>
-        <w:spacing w:after="0" w:line="240" w:lineRule="auto"/>
-        <w:jc w:val="both"/>
-        <w:rPr>
-          <w:rFonts w:ascii="Times New Roman" w:eastAsia="Times New Roman" w:hAnsi="Times New Roman" w:cs="Times New Roman"/>
-          <w:b/>
-          <w:bCs/>
-          <w:color w:val="000000"/>
-          <w:sz w:val="24"/>
-          <w:szCs w:val="24"/>
-        </w:rPr>
-      </w:pPr>
-    </w:p>
-    <w:p>
-      <w:pPr>
-        <w:spacing w:after="0" w:line="240" w:lineRule="auto"/>
-        <w:jc w:val="both"/>
-        <w:rPr>
-          <w:rFonts w:ascii="Times New Roman" w:eastAsia="Times New Roman" w:hAnsi="Times New Roman" w:cs="Times New Roman"/>
-          <w:b/>
-          <w:bCs/>
-          <w:color w:val="000000"/>
-          <w:sz w:val="24"/>
-          <w:szCs w:val="24"/>
-        </w:rPr>
-      </w:pPr>
-    </w:p>
-    <w:p>
-      <w:pPr>
-        <w:spacing w:after="0" w:line="240" w:lineRule="auto"/>
-        <w:jc w:val="both"/>
-        <w:rPr>
-          <w:rFonts w:ascii="Times New Roman" w:eastAsia="Times New Roman" w:hAnsi="Times New Roman" w:cs="Times New Roman"/>
-          <w:b/>
-          <w:bCs/>
-          <w:color w:val="000000"/>
-          <w:sz w:val="24"/>
-          <w:szCs w:val="24"/>
-        </w:rPr>
-      </w:pPr>
-      <w:r>
-        <w:rPr>
-          <w:rFonts w:ascii="Times New Roman" w:eastAsia="Times New Roman" w:hAnsi="Times New Roman" w:cs="Times New Roman"/>
-          <w:b/>
-          <w:bCs/>
-          <w:color w:val="000000"/>
-          <w:sz w:val="24"/>
-          <w:szCs w:val="24"/>
-        </w:rPr>
-        <w:t>3. S</w:t>
-      </w:r>
-      <w:r>
-        <w:rPr>
-          <w:rFonts w:ascii="Times New Roman" w:eastAsia="Times New Roman" w:hAnsi="Times New Roman" w:cs="Times New Roman"/>
-          <w:b/>
-          <w:bCs/>
-          <w:color w:val="000000"/>
-          <w:sz w:val="24"/>
-          <w:szCs w:val="24"/>
-        </w:rPr>
-        <w:t>pecific Requirements</w:t>
-      </w:r>
-    </w:p>
-    <w:p>
-      <w:pPr>
-        <w:spacing w:after="0" w:line="240" w:lineRule="auto"/>
-        <w:jc w:val="both"/>
-        <w:rPr>
-          <w:rFonts w:ascii="Times New Roman" w:eastAsia="Times New Roman" w:hAnsi="Times New Roman" w:cs="Times New Roman"/>
-          <w:sz w:val="24"/>
-          <w:szCs w:val="24"/>
-        </w:rPr>
-      </w:pPr>
-    </w:p>
-    <w:p>
-      <w:pPr>
-        <w:spacing w:after="0" w:line="240" w:lineRule="auto"/>
-        <w:jc w:val="both"/>
-        <w:rPr>
-          <w:rFonts w:ascii="Times New Roman" w:eastAsia="Times New Roman" w:hAnsi="Times New Roman" w:cs="Times New Roman"/>
-          <w:color w:val="000000"/>
-          <w:sz w:val="24"/>
-          <w:szCs w:val="24"/>
-        </w:rPr>
-      </w:pPr>
-      <w:r>
-        <w:rPr>
-          <w:rFonts w:ascii="Times New Roman" w:eastAsia="Times New Roman" w:hAnsi="Times New Roman" w:cs="Times New Roman"/>
-          <w:b/>
-          <w:bCs/>
-          <w:color w:val="000000"/>
-          <w:sz w:val="24"/>
-          <w:szCs w:val="24"/>
-        </w:rPr>
-        <w:tab/>
-      </w:r>
-      <w:r>
-        <w:rPr>
-          <w:rFonts w:ascii="Times New Roman" w:eastAsia="Times New Roman" w:hAnsi="Times New Roman" w:cs="Times New Roman"/>
-          <w:color w:val="000000"/>
-          <w:sz w:val="24"/>
-          <w:szCs w:val="24"/>
-        </w:rPr>
-        <w:t xml:space="preserve">3.1 </w:t>
-      </w:r>
-      <w:r>
-        <w:rPr>
-          <w:rFonts w:ascii="Times New Roman" w:eastAsia="Times New Roman" w:hAnsi="Times New Roman" w:cs="Times New Roman"/>
-          <w:color w:val="000000"/>
-          <w:sz w:val="24"/>
-          <w:szCs w:val="24"/>
-        </w:rPr>
-        <w:t xml:space="preserve">User </w:t>
-      </w:r>
-      <w:r>
-        <w:rPr>
-          <w:rFonts w:ascii="Times New Roman" w:eastAsia="Times New Roman" w:hAnsi="Times New Roman" w:cs="Times New Roman"/>
-          <w:color w:val="000000"/>
-          <w:sz w:val="24"/>
-          <w:szCs w:val="24"/>
-        </w:rPr>
-        <w:t>Requirements</w:t>
-      </w:r>
-    </w:p>
-    <w:p>
-      <w:pPr>
-        <w:spacing w:after="0" w:line="240" w:lineRule="auto"/>
-        <w:jc w:val="both"/>
-        <w:rPr>
-          <w:rFonts w:ascii="Times New Roman" w:eastAsia="Times New Roman" w:hAnsi="Times New Roman" w:cs="Times New Roman"/>
-          <w:color w:val="000000"/>
-          <w:sz w:val="24"/>
-          <w:szCs w:val="24"/>
-        </w:rPr>
-      </w:pPr>
-      <w:r>
-        <w:rPr>
-          <w:rFonts w:ascii="Times New Roman" w:eastAsia="Times New Roman" w:hAnsi="Times New Roman" w:cs="Times New Roman"/>
-          <w:color w:val="000000"/>
-          <w:sz w:val="24"/>
-          <w:szCs w:val="24"/>
-        </w:rPr>
-        <w:tab/>
-        <w:t>3.2 System Architecture</w:t>
-      </w:r>
-    </w:p>
-    <w:p>
-      <w:pPr>
-        <w:spacing w:after="0" w:line="240" w:lineRule="auto"/>
-        <w:jc w:val="both"/>
-        <w:rPr>
-          <w:rFonts w:ascii="Times New Roman" w:eastAsia="Times New Roman" w:hAnsi="Times New Roman" w:cs="Times New Roman"/>
-          <w:sz w:val="24"/>
-          <w:szCs w:val="24"/>
-        </w:rPr>
-      </w:pPr>
-      <w:r>
-        <w:rPr>
-          <w:rFonts w:ascii="Times New Roman" w:eastAsia="Times New Roman" w:hAnsi="Times New Roman" w:cs="Times New Roman"/>
-          <w:color w:val="000000"/>
-          <w:sz w:val="24"/>
-          <w:szCs w:val="24"/>
-        </w:rPr>
-        <w:tab/>
-        <w:t>3.3 System Requirements</w:t>
-      </w:r>
-      <w:r>
-        <w:rPr>
-          <w:rFonts w:ascii="Times New Roman" w:eastAsia="Times New Roman" w:hAnsi="Times New Roman" w:cs="Times New Roman"/>
-          <w:color w:val="000000"/>
-          <w:sz w:val="24"/>
-          <w:szCs w:val="24"/>
-        </w:rPr>
-        <w:t> </w:t>
-      </w:r>
-    </w:p>
-    <w:p>
-      <w:pPr>
-        <w:spacing w:after="0" w:line="240" w:lineRule="auto"/>
-        <w:jc w:val="both"/>
-        <w:rPr>
-          <w:rFonts w:ascii="Times New Roman" w:eastAsia="Times New Roman" w:hAnsi="Times New Roman" w:cs="Times New Roman"/>
-          <w:b/>
-          <w:bCs/>
-          <w:color w:val="000000"/>
-          <w:sz w:val="24"/>
-          <w:szCs w:val="24"/>
-        </w:rPr>
-      </w:pPr>
-    </w:p>
-    <w:p>
-      <w:pPr>
-        <w:spacing w:after="0" w:line="240" w:lineRule="auto"/>
-        <w:jc w:val="both"/>
-        <w:rPr>
-          <w:rFonts w:ascii="Times New Roman" w:eastAsia="Times New Roman" w:hAnsi="Times New Roman" w:cs="Times New Roman"/>
-          <w:b/>
-          <w:bCs/>
-          <w:color w:val="000000"/>
-          <w:sz w:val="24"/>
-          <w:szCs w:val="24"/>
-        </w:rPr>
-      </w:pPr>
-    </w:p>
-    <w:p>
-      <w:pPr>
-        <w:spacing w:after="0" w:line="240" w:lineRule="auto"/>
-        <w:jc w:val="both"/>
-        <w:rPr>
-          <w:rFonts w:ascii="Times New Roman" w:eastAsia="Times New Roman" w:hAnsi="Times New Roman" w:cs="Times New Roman"/>
-          <w:b/>
-          <w:bCs/>
-          <w:color w:val="000000"/>
-          <w:sz w:val="24"/>
-          <w:szCs w:val="24"/>
-        </w:rPr>
-      </w:pPr>
-      <w:r>
-        <w:rPr>
-          <w:rFonts w:ascii="Times New Roman" w:eastAsia="Times New Roman" w:hAnsi="Times New Roman" w:cs="Times New Roman"/>
-          <w:b/>
-          <w:bCs/>
-          <w:color w:val="000000"/>
-          <w:sz w:val="24"/>
-          <w:szCs w:val="24"/>
-        </w:rPr>
-        <w:t xml:space="preserve">4. </w:t>
-      </w:r>
-      <w:r>
-        <w:rPr>
-          <w:rFonts w:ascii="Times New Roman" w:eastAsia="Times New Roman" w:hAnsi="Times New Roman" w:cs="Times New Roman"/>
-          <w:b/>
-          <w:bCs/>
-          <w:color w:val="000000"/>
-          <w:sz w:val="24"/>
-          <w:szCs w:val="24"/>
-        </w:rPr>
-        <w:t>Non-Functional Requirements</w:t>
-      </w:r>
-    </w:p>
-    <w:p>
-      <w:pPr>
-        <w:spacing w:after="0" w:line="240" w:lineRule="auto"/>
-        <w:jc w:val="both"/>
-        <w:rPr>
-          <w:rFonts w:ascii="Times New Roman" w:eastAsia="Times New Roman" w:hAnsi="Times New Roman" w:cs="Times New Roman"/>
-          <w:color w:val="000000"/>
-          <w:sz w:val="24"/>
-          <w:szCs w:val="24"/>
-        </w:rPr>
-      </w:pPr>
-      <w:r>
-        <w:rPr>
-          <w:rFonts w:ascii="Times New Roman" w:eastAsia="Times New Roman" w:hAnsi="Times New Roman" w:cs="Times New Roman"/>
-          <w:b/>
-          <w:bCs/>
-          <w:color w:val="000000"/>
-          <w:sz w:val="24"/>
-          <w:szCs w:val="24"/>
-        </w:rPr>
-        <w:tab/>
-      </w:r>
-      <w:r>
-        <w:rPr>
-          <w:rFonts w:ascii="Times New Roman" w:eastAsia="Times New Roman" w:hAnsi="Times New Roman" w:cs="Times New Roman"/>
-          <w:color w:val="000000"/>
-          <w:sz w:val="24"/>
-          <w:szCs w:val="24"/>
-        </w:rPr>
-        <w:t>4.1 Security and Privacy Requirements</w:t>
-      </w:r>
-    </w:p>
-    <w:p>
-      <w:pPr>
-        <w:spacing w:after="0" w:line="240" w:lineRule="auto"/>
-        <w:jc w:val="both"/>
-        <w:rPr>
-          <w:rFonts w:ascii="Times New Roman" w:eastAsia="Times New Roman" w:hAnsi="Times New Roman" w:cs="Times New Roman"/>
-          <w:color w:val="000000"/>
-          <w:sz w:val="24"/>
-          <w:szCs w:val="24"/>
-        </w:rPr>
-      </w:pPr>
-      <w:r>
-        <w:rPr>
-          <w:rFonts w:ascii="Times New Roman" w:eastAsia="Times New Roman" w:hAnsi="Times New Roman" w:cs="Times New Roman"/>
-          <w:color w:val="000000"/>
-          <w:sz w:val="24"/>
-          <w:szCs w:val="24"/>
-        </w:rPr>
-        <w:tab/>
-        <w:t>4.2 Environmental Requirements</w:t>
-      </w:r>
-    </w:p>
-    <w:p>
-      <w:pPr>
-        <w:spacing w:after="0" w:line="240" w:lineRule="auto"/>
-        <w:jc w:val="both"/>
-        <w:rPr>
-          <w:rFonts w:ascii="Times New Roman" w:eastAsia="Times New Roman" w:hAnsi="Times New Roman" w:cs="Times New Roman"/>
-          <w:sz w:val="24"/>
-          <w:szCs w:val="24"/>
-        </w:rPr>
-      </w:pPr>
-      <w:r>
-        <w:rPr>
-          <w:rFonts w:ascii="Times New Roman" w:eastAsia="Times New Roman" w:hAnsi="Times New Roman" w:cs="Times New Roman"/>
-          <w:color w:val="000000"/>
-          <w:sz w:val="24"/>
-          <w:szCs w:val="24"/>
-        </w:rPr>
-        <w:tab/>
-        <w:t>4.3 Performance Requirements</w:t>
-      </w:r>
-    </w:p>
-    <w:p>
-      <w:pPr>
-        <w:spacing w:after="0" w:line="240" w:lineRule="auto"/>
-        <w:jc w:val="both"/>
-        <w:rPr>
-          <w:rFonts w:ascii="Times New Roman" w:eastAsia="Times New Roman" w:hAnsi="Times New Roman" w:cs="Times New Roman"/>
-          <w:color w:val="000000"/>
-          <w:sz w:val="24"/>
-          <w:szCs w:val="24"/>
-        </w:rPr>
-      </w:pPr>
-      <w:r>
-        <w:rPr>
-          <w:rFonts w:ascii="Times New Roman" w:eastAsia="Times New Roman" w:hAnsi="Times New Roman" w:cs="Times New Roman"/>
-          <w:color w:val="000000"/>
-          <w:sz w:val="24"/>
-          <w:szCs w:val="24"/>
-        </w:rPr>
-        <w:t> </w:t>
-      </w:r>
-    </w:p>
-    <w:p>
-      <w:pPr>
-        <w:spacing w:after="0" w:line="240" w:lineRule="auto"/>
-        <w:jc w:val="both"/>
-        <w:rPr>
-          <w:rFonts w:ascii="Times New Roman" w:eastAsia="Times New Roman" w:hAnsi="Times New Roman" w:cs="Times New Roman"/>
-          <w:color w:val="000000"/>
-          <w:sz w:val="24"/>
-          <w:szCs w:val="24"/>
-        </w:rPr>
-      </w:pPr>
-    </w:p>
-    <w:p>
-      <w:pPr>
-        <w:spacing w:after="0" w:line="240" w:lineRule="auto"/>
-        <w:rPr>
-          <w:rFonts w:ascii="Times New Roman" w:eastAsia="Times New Roman" w:hAnsi="Times New Roman" w:cs="Times New Roman"/>
-          <w:color w:val="000000"/>
-          <w:sz w:val="24"/>
-          <w:szCs w:val="24"/>
-        </w:rPr>
-      </w:pPr>
-    </w:p>
-    <w:p>
-      <w:pPr>
-        <w:spacing w:after="0" w:line="240" w:lineRule="auto"/>
-        <w:rPr>
-          <w:rFonts w:ascii="Times New Roman" w:eastAsia="Times New Roman" w:hAnsi="Times New Roman" w:cs="Times New Roman"/>
-          <w:color w:val="000000"/>
-          <w:sz w:val="24"/>
-          <w:szCs w:val="24"/>
-        </w:rPr>
-      </w:pPr>
-    </w:p>
-    <w:p>
-      <w:pPr>
-        <w:spacing w:after="0" w:line="240" w:lineRule="auto"/>
-        <w:rPr>
-          <w:rFonts w:ascii="Times New Roman" w:eastAsia="Times New Roman" w:hAnsi="Times New Roman" w:cs="Times New Roman"/>
-          <w:color w:val="000000"/>
-          <w:sz w:val="24"/>
-          <w:szCs w:val="24"/>
-        </w:rPr>
-      </w:pPr>
-    </w:p>
-    <w:p>
-      <w:pPr>
-        <w:spacing w:after="0" w:line="240" w:lineRule="auto"/>
-        <w:rPr>
-          <w:rFonts w:ascii="Times New Roman" w:eastAsia="Times New Roman" w:hAnsi="Times New Roman" w:cs="Times New Roman"/>
-          <w:color w:val="000000"/>
-          <w:sz w:val="24"/>
-          <w:szCs w:val="24"/>
-        </w:rPr>
-      </w:pPr>
-    </w:p>
-    <w:p>
-      <w:pPr>
-        <w:spacing w:after="0" w:line="240" w:lineRule="auto"/>
-        <w:rPr>
-          <w:rFonts w:ascii="Times New Roman" w:eastAsia="Times New Roman" w:hAnsi="Times New Roman" w:cs="Times New Roman"/>
-          <w:color w:val="000000"/>
-          <w:sz w:val="24"/>
-          <w:szCs w:val="24"/>
-        </w:rPr>
-      </w:pPr>
-    </w:p>
-    <w:p>
-      <w:pPr>
-        <w:spacing w:after="0" w:line="240" w:lineRule="auto"/>
-        <w:rPr>
-          <w:rFonts w:ascii="Times New Roman" w:eastAsia="Times New Roman" w:hAnsi="Times New Roman" w:cs="Times New Roman"/>
-          <w:color w:val="000000"/>
-          <w:sz w:val="24"/>
-          <w:szCs w:val="24"/>
-        </w:rPr>
-      </w:pPr>
-    </w:p>
-    <w:p>
-      <w:pPr>
-        <w:spacing w:after="0" w:line="240" w:lineRule="auto"/>
-        <w:rPr>
-          <w:rFonts w:ascii="Times New Roman" w:eastAsia="Times New Roman" w:hAnsi="Times New Roman" w:cs="Times New Roman"/>
-          <w:color w:val="000000"/>
-          <w:sz w:val="24"/>
-          <w:szCs w:val="24"/>
-        </w:rPr>
-      </w:pPr>
-    </w:p>
-    <w:p>
-      <w:pPr>
-        <w:spacing w:after="0" w:line="240" w:lineRule="auto"/>
-        <w:rPr>
-          <w:rFonts w:ascii="Times New Roman" w:eastAsia="Times New Roman" w:hAnsi="Times New Roman" w:cs="Times New Roman"/>
-          <w:color w:val="000000"/>
-          <w:sz w:val="24"/>
-          <w:szCs w:val="24"/>
-        </w:rPr>
-      </w:pPr>
-    </w:p>
-    <w:p>
-      <w:pPr>
-        <w:spacing w:after="0" w:line="240" w:lineRule="auto"/>
-        <w:rPr>
-          <w:rFonts w:ascii="Times New Roman" w:eastAsia="Times New Roman" w:hAnsi="Times New Roman" w:cs="Times New Roman"/>
-          <w:color w:val="000000"/>
-          <w:sz w:val="24"/>
-          <w:szCs w:val="24"/>
-        </w:rPr>
-      </w:pPr>
-    </w:p>
-    <w:p>
-      <w:pPr>
-        <w:spacing w:after="0" w:line="240" w:lineRule="auto"/>
-        <w:rPr>
-          <w:rFonts w:ascii="Times New Roman" w:eastAsia="Times New Roman" w:hAnsi="Times New Roman" w:cs="Times New Roman"/>
-          <w:color w:val="000000"/>
-          <w:sz w:val="24"/>
-          <w:szCs w:val="24"/>
-        </w:rPr>
-      </w:pPr>
-    </w:p>
-    <w:p>
-      <w:pPr>
-        <w:spacing w:after="0" w:line="240" w:lineRule="auto"/>
-        <w:rPr>
-          <w:rFonts w:ascii="Times New Roman" w:eastAsia="Times New Roman" w:hAnsi="Times New Roman" w:cs="Times New Roman"/>
-          <w:color w:val="000000"/>
-          <w:sz w:val="24"/>
-          <w:szCs w:val="24"/>
-        </w:rPr>
-      </w:pPr>
-    </w:p>
-    <w:p>
-      <w:pPr>
-        <w:spacing w:after="0" w:line="240" w:lineRule="auto"/>
-        <w:rPr>
-          <w:rFonts w:ascii="Times New Roman" w:eastAsia="Times New Roman" w:hAnsi="Times New Roman" w:cs="Times New Roman"/>
-          <w:color w:val="000000"/>
-          <w:sz w:val="24"/>
-          <w:szCs w:val="24"/>
-        </w:rPr>
-      </w:pPr>
-    </w:p>
-    <w:p>
-      <w:pPr>
-        <w:spacing w:after="0" w:line="240" w:lineRule="auto"/>
-        <w:rPr>
-          <w:rFonts w:ascii="Times New Roman" w:eastAsia="Times New Roman" w:hAnsi="Times New Roman" w:cs="Times New Roman"/>
-          <w:color w:val="000000"/>
-          <w:sz w:val="24"/>
-          <w:szCs w:val="24"/>
-        </w:rPr>
-      </w:pPr>
-    </w:p>
-    <w:p>
-      <w:pPr>
-        <w:spacing w:after="0" w:line="240" w:lineRule="auto"/>
-        <w:rPr>
-          <w:rFonts w:ascii="Times New Roman" w:eastAsia="Times New Roman" w:hAnsi="Times New Roman" w:cs="Times New Roman"/>
-          <w:color w:val="000000"/>
-          <w:sz w:val="24"/>
-          <w:szCs w:val="24"/>
-        </w:rPr>
-      </w:pPr>
-    </w:p>
-    <w:p>
-      <w:pPr>
-        <w:spacing w:after="0" w:line="240" w:lineRule="auto"/>
-        <w:rPr>
-          <w:rFonts w:ascii="Times New Roman" w:eastAsia="Times New Roman" w:hAnsi="Times New Roman" w:cs="Times New Roman"/>
-          <w:color w:val="000000"/>
-          <w:sz w:val="24"/>
-          <w:szCs w:val="24"/>
-        </w:rPr>
-      </w:pPr>
-    </w:p>
-    <w:p>
-      <w:pPr>
-        <w:spacing w:after="0" w:line="240" w:lineRule="auto"/>
-        <w:rPr>
-          <w:rFonts w:ascii="Times New Roman" w:eastAsia="Times New Roman" w:hAnsi="Times New Roman" w:cs="Times New Roman"/>
-          <w:color w:val="000000"/>
-          <w:sz w:val="24"/>
-          <w:szCs w:val="24"/>
-        </w:rPr>
-      </w:pPr>
-    </w:p>
-    <w:p>
-      <w:pPr>
-        <w:spacing w:after="0" w:line="240" w:lineRule="auto"/>
-        <w:rPr>
-          <w:rFonts w:ascii="Times New Roman" w:eastAsia="Times New Roman" w:hAnsi="Times New Roman" w:cs="Times New Roman"/>
-          <w:color w:val="000000"/>
-          <w:sz w:val="24"/>
-          <w:szCs w:val="24"/>
-        </w:rPr>
-      </w:pPr>
-    </w:p>
-    <w:p>
-      <w:pPr>
-        <w:spacing w:after="0" w:line="240" w:lineRule="auto"/>
-        <w:rPr>
-          <w:rFonts w:ascii="Times New Roman" w:eastAsia="Times New Roman" w:hAnsi="Times New Roman" w:cs="Times New Roman"/>
-          <w:color w:val="000000"/>
-          <w:sz w:val="24"/>
-          <w:szCs w:val="24"/>
-        </w:rPr>
-      </w:pPr>
-    </w:p>
-    <w:p>
-      <w:pPr>
-        <w:pStyle w:val="Heading1"/>
-      </w:pPr>
-      <w:r>
-        <w:lastRenderedPageBreak/>
-        <w:t>Purpose</w:t>
-      </w:r>
-    </w:p>
-    <w:p>
-      <w:pPr>
-        <w:spacing w:after="0" w:line="240" w:lineRule="auto"/>
-        <w:jc w:val="both"/>
-        <w:rPr>
-          <w:rFonts w:ascii="Times New Roman" w:eastAsia="Times New Roman" w:hAnsi="Times New Roman" w:cs="Times New Roman"/>
-          <w:b/>
-          <w:bCs/>
-          <w:color w:val="000000"/>
-          <w:sz w:val="24"/>
-          <w:szCs w:val="24"/>
-        </w:rPr>
-      </w:pPr>
-    </w:p>
-    <w:p>
-      <w:pPr>
-        <w:spacing w:after="0" w:line="240" w:lineRule="auto"/>
-        <w:jc w:val="both"/>
-        <w:rPr>
-          <w:rFonts w:ascii="Times New Roman" w:eastAsia="Times New Roman" w:hAnsi="Times New Roman" w:cs="Times New Roman"/>
-          <w:sz w:val="24"/>
-          <w:szCs w:val="24"/>
-        </w:rPr>
-      </w:pPr>
-      <w:r>
-        <w:rPr>
-          <w:rFonts w:ascii="Times New Roman" w:eastAsia="Times New Roman" w:hAnsi="Times New Roman" w:cs="Times New Roman"/>
-          <w:b/>
-          <w:bCs/>
-          <w:color w:val="000000"/>
-          <w:sz w:val="24"/>
-          <w:szCs w:val="24"/>
-        </w:rPr>
-        <w:t xml:space="preserve">1.1 </w:t>
-      </w:r>
-      <w:r>
-        <w:rPr>
-          <w:rFonts w:ascii="Times New Roman" w:eastAsia="Times New Roman" w:hAnsi="Times New Roman" w:cs="Times New Roman"/>
-          <w:b/>
-          <w:bCs/>
-          <w:color w:val="000000"/>
-          <w:sz w:val="24"/>
-          <w:szCs w:val="24"/>
-        </w:rPr>
-        <w:t>Scope</w:t>
-      </w:r>
-    </w:p>
-    <w:p>
-      <w:pPr>
-        <w:spacing w:after="0" w:line="240" w:lineRule="auto"/>
-        <w:jc w:val="both"/>
-        <w:rPr>
-          <w:rFonts w:ascii="Times New Roman" w:eastAsia="Times New Roman" w:hAnsi="Times New Roman" w:cs="Times New Roman"/>
-          <w:sz w:val="24"/>
-          <w:szCs w:val="24"/>
-        </w:rPr>
-      </w:pPr>
-      <w:r>
-        <w:rPr>
-          <w:rFonts w:ascii="Times New Roman" w:eastAsia="Times New Roman" w:hAnsi="Times New Roman" w:cs="Times New Roman"/>
-          <w:color w:val="000000"/>
-          <w:sz w:val="24"/>
-          <w:szCs w:val="24"/>
-        </w:rPr>
-        <w:t>The purpose of this software is to help modernize and expedite travel for the everyday commuter through the use of a new automated toll paying system.</w:t>
-      </w:r>
-      <w:r>
-        <w:rPr>
-          <w:rFonts w:ascii="Times New Roman" w:eastAsia="Times New Roman" w:hAnsi="Times New Roman" w:cs="Times New Roman"/>
-          <w:color w:val="000000"/>
-          <w:sz w:val="24"/>
-          <w:szCs w:val="24"/>
-        </w:rPr>
-        <w:t xml:space="preserve">  Commute is always something people need to take into account when planning a trip and part of that commute usually entails waiting in line to pay the toll at a toll booth.  By introducing FasTrak, an electronic toll collector (ETC), we can eliminate long wait times and help push commute faster in the right direction.</w:t>
-      </w:r>
-      <w:r>
-        <w:rPr>
-          <w:rFonts w:ascii="Times New Roman" w:eastAsia="Times New Roman" w:hAnsi="Times New Roman" w:cs="Times New Roman"/>
-          <w:color w:val="000000"/>
-          <w:sz w:val="24"/>
-          <w:szCs w:val="24"/>
-        </w:rPr>
-        <w:t xml:space="preserve"> This will not</w:t>
-      </w:r>
-      <w:r>
-        <w:rPr>
-          <w:rFonts w:ascii="Times New Roman" w:eastAsia="Times New Roman" w:hAnsi="Times New Roman" w:cs="Times New Roman"/>
-          <w:color w:val="000000"/>
-          <w:sz w:val="24"/>
-          <w:szCs w:val="24"/>
-        </w:rPr>
-        <w:t xml:space="preserve"> only make commuting faster but also to protect toll workers from possible reckless drivers as well.  This system will work with the use of a FasTrak tag inside of a vehicle and the tag will be scanned at toll gates.  We will have a database that stores user information associated with their FasTrak tags and when the tag is scanned it will charge the appropriate account accordingly.  Overall, we hope that the use of FasTrak will make the commuting experience faster and more hands free.</w:t>
-      </w:r>
-    </w:p>
-    <w:p>
-      <w:pPr>
-        <w:spacing w:after="0" w:line="240" w:lineRule="auto"/>
-        <w:jc w:val="both"/>
-        <w:rPr>
-          <w:rFonts w:ascii="Times New Roman" w:eastAsia="Times New Roman" w:hAnsi="Times New Roman" w:cs="Times New Roman"/>
-          <w:sz w:val="24"/>
-          <w:szCs w:val="24"/>
-        </w:rPr>
-      </w:pPr>
-    </w:p>
-    <w:p>
-      <w:pPr>
-        <w:spacing w:after="0" w:line="240" w:lineRule="auto"/>
-        <w:jc w:val="both"/>
-        <w:rPr>
-          <w:rFonts w:ascii="Times New Roman" w:eastAsia="Times New Roman" w:hAnsi="Times New Roman" w:cs="Times New Roman"/>
-          <w:sz w:val="24"/>
-          <w:szCs w:val="24"/>
-        </w:rPr>
-      </w:pPr>
-    </w:p>
-    <w:p>
-      <w:pPr>
-        <w:spacing w:after="0" w:line="240" w:lineRule="auto"/>
-        <w:jc w:val="both"/>
-        <w:rPr>
-          <w:rFonts w:ascii="Times New Roman" w:eastAsia="Times New Roman" w:hAnsi="Times New Roman" w:cs="Times New Roman"/>
-          <w:sz w:val="24"/>
-          <w:szCs w:val="24"/>
-        </w:rPr>
-      </w:pPr>
-      <w:r>
-        <w:rPr>
-          <w:rFonts w:ascii="Times New Roman" w:eastAsia="Times New Roman" w:hAnsi="Times New Roman" w:cs="Times New Roman"/>
-          <w:b/>
-          <w:bCs/>
-          <w:color w:val="000000"/>
-          <w:sz w:val="24"/>
-          <w:szCs w:val="24"/>
-        </w:rPr>
-        <w:t>1.</w:t>
-      </w:r>
-      <w:r>
-        <w:rPr>
-          <w:rFonts w:ascii="Times New Roman" w:eastAsia="Times New Roman" w:hAnsi="Times New Roman" w:cs="Times New Roman"/>
-          <w:b/>
-          <w:bCs/>
-          <w:color w:val="000000"/>
-          <w:sz w:val="24"/>
-          <w:szCs w:val="24"/>
-        </w:rPr>
-        <w:t>2</w:t>
-      </w:r>
-      <w:r>
-        <w:rPr>
-          <w:rFonts w:ascii="Times New Roman" w:eastAsia="Times New Roman" w:hAnsi="Times New Roman" w:cs="Times New Roman"/>
-          <w:b/>
-          <w:bCs/>
-          <w:color w:val="000000"/>
-          <w:sz w:val="24"/>
-          <w:szCs w:val="24"/>
-        </w:rPr>
-        <w:t xml:space="preserve"> Definitions and Acronyms</w:t>
-      </w:r>
-    </w:p>
-    <w:p>
-      <w:pPr>
-        <w:spacing w:after="0" w:line="240" w:lineRule="auto"/>
-        <w:jc w:val="both"/>
-        <w:rPr>
-          <w:rFonts w:ascii="Times New Roman" w:eastAsia="Times New Roman" w:hAnsi="Times New Roman" w:cs="Times New Roman"/>
-          <w:color w:val="000000"/>
-          <w:sz w:val="24"/>
-          <w:szCs w:val="24"/>
-        </w:rPr>
-      </w:pPr>
-      <w:r>
-        <w:rPr>
-          <w:rFonts w:ascii="Times New Roman" w:eastAsia="Times New Roman" w:hAnsi="Times New Roman" w:cs="Times New Roman"/>
-          <w:color w:val="000000"/>
-          <w:sz w:val="24"/>
-          <w:szCs w:val="24"/>
-        </w:rPr>
-        <w:t xml:space="preserve">FasTrak is an ETC, an electronic toll collector. </w:t>
+          <w:color w:val="000000"/>
+          <w:sz w:val="24"/>
+          <w:szCs w:val="24"/>
+        </w:rPr>
+      </w:pPr>
+      <w:proofErr w:type="spellStart"/>
+      <w:r>
+        <w:rPr>
+          <w:rFonts w:ascii="Times New Roman" w:eastAsia="Times New Roman" w:hAnsi="Times New Roman" w:cs="Times New Roman"/>
+          <w:color w:val="000000"/>
+          <w:sz w:val="24"/>
+          <w:szCs w:val="24"/>
+        </w:rPr>
+        <w:t>FasTrak</w:t>
+      </w:r>
+      <w:proofErr w:type="spellEnd"/>
+      <w:r>
+        <w:rPr>
+          <w:rFonts w:ascii="Times New Roman" w:eastAsia="Times New Roman" w:hAnsi="Times New Roman" w:cs="Times New Roman"/>
+          <w:color w:val="000000"/>
+          <w:sz w:val="24"/>
+          <w:szCs w:val="24"/>
+        </w:rPr>
+        <w:t xml:space="preserve"> is an ETC, an electronic toll collector. </w:t>
       </w:r>
       <w:r>
         <w:rPr>
@@ -2116,8 +2291,19 @@
           <w:sz w:val="24"/>
           <w:szCs w:val="24"/>
         </w:rPr>
-        <w:t>use of an ETC like FasTrak</w:t>
-      </w:r>
+        <w:t xml:space="preserve">use of an ETC like </w:t>
+      </w:r>
+      <w:proofErr w:type="spellStart"/>
+      <w:r>
+        <w:rPr>
+          <w:rFonts w:ascii="Times New Roman" w:eastAsia="Times New Roman" w:hAnsi="Times New Roman" w:cs="Times New Roman"/>
+          <w:color w:val="000000"/>
+          <w:sz w:val="24"/>
+          <w:szCs w:val="24"/>
+        </w:rPr>
+        <w:t>FasTrak</w:t>
+      </w:r>
+      <w:proofErr w:type="spellEnd"/>
       <w:r>
         <w:rPr>
           <w:rFonts w:ascii="Times New Roman" w:eastAsia="Times New Roman" w:hAnsi="Times New Roman" w:cs="Times New Roman"/>
@@ -2275,7 +2461,43 @@
           <w:sz w:val="24"/>
           <w:szCs w:val="24"/>
         </w:rPr>
-        <w:t xml:space="preserve">This product is available for all to use.  The FasTrak tag can be purchase on the FasTrak website at: </w:t>
+        <w:t xml:space="preserve">This product is available for all to use.  The </w:t>
+      </w:r>
+      <w:proofErr w:type="spellStart"/>
+      <w:r>
+        <w:rPr>
+          <w:rFonts w:ascii="Times New Roman" w:eastAsia="Times New Roman" w:hAnsi="Times New Roman" w:cs="Times New Roman"/>
+          <w:sz w:val="24"/>
+          <w:szCs w:val="24"/>
+        </w:rPr>
+        <w:t>FasTrak</w:t>
+      </w:r>
+      <w:proofErr w:type="spellEnd"/>
+      <w:r>
+        <w:rPr>
+          <w:rFonts w:ascii="Times New Roman" w:eastAsia="Times New Roman" w:hAnsi="Times New Roman" w:cs="Times New Roman"/>
+          <w:sz w:val="24"/>
+          <w:szCs w:val="24"/>
+        </w:rPr>
+        <w:t xml:space="preserve"> tag can be purchase on the </w:t>
+      </w:r>
+      <w:proofErr w:type="spellStart"/>
+      <w:r>
+        <w:rPr>
+          <w:rFonts w:ascii="Times New Roman" w:eastAsia="Times New Roman" w:hAnsi="Times New Roman" w:cs="Times New Roman"/>
+          <w:sz w:val="24"/>
+          <w:szCs w:val="24"/>
+        </w:rPr>
+        <w:t>FasTrak</w:t>
+      </w:r>
+      <w:proofErr w:type="spellEnd"/>
+      <w:r>
+        <w:rPr>
+          <w:rFonts w:ascii="Times New Roman" w:eastAsia="Times New Roman" w:hAnsi="Times New Roman" w:cs="Times New Roman"/>
+          <w:sz w:val="24"/>
+          <w:szCs w:val="24"/>
+        </w:rPr>
+        <w:t xml:space="preserve"> website at: </w:t>
       </w:r>
       <w:hyperlink r:id="rId8" w:history="1">
         <w:r>
@@ -2444,13 +2666,23 @@
           <w:szCs w:val="24"/>
         </w:rPr>
       </w:pPr>
-      <w:r>
-        <w:rPr>
-          <w:rFonts w:ascii="Times New Roman" w:eastAsia="Times New Roman" w:hAnsi="Times New Roman" w:cs="Times New Roman"/>
-          <w:sz w:val="24"/>
-          <w:szCs w:val="24"/>
-        </w:rPr>
-        <w:t xml:space="preserve">FasTrak </w:t>
+      <w:proofErr w:type="spellStart"/>
+      <w:r>
+        <w:rPr>
+          <w:rFonts w:ascii="Times New Roman" w:eastAsia="Times New Roman" w:hAnsi="Times New Roman" w:cs="Times New Roman"/>
+          <w:sz w:val="24"/>
+          <w:szCs w:val="24"/>
+        </w:rPr>
+        <w:t>FasTrak</w:t>
+      </w:r>
+      <w:proofErr w:type="spellEnd"/>
+      <w:r>
+        <w:rPr>
+          <w:rFonts w:ascii="Times New Roman" w:eastAsia="Times New Roman" w:hAnsi="Times New Roman" w:cs="Times New Roman"/>
+          <w:sz w:val="24"/>
+          <w:szCs w:val="24"/>
+        </w:rPr>
+        <w:t xml:space="preserve"> </w:t>
       </w:r>
       <w:r>
         <w:rPr>
@@ -2677,7 +2909,43 @@
           <w:sz w:val="24"/>
           <w:szCs w:val="24"/>
         </w:rPr>
-        <w:t xml:space="preserve"> This will allow them to modify their own personal information, vehicle information, as well as payment methods.  FasTrak itself can only be used properly when FasTrak tag is paired to the appropriate account in order for the database to access client information.  Otherwise will result in toll violations.</w:t>
+        <w:t xml:space="preserve"> This will allow them to modify their own personal information, vehicle information, as well as payment methods.  </w:t>
+      </w:r>
+      <w:proofErr w:type="spellStart"/>
+      <w:r>
+        <w:rPr>
+          <w:rFonts w:ascii="Times New Roman" w:eastAsia="Times New Roman" w:hAnsi="Times New Roman" w:cs="Times New Roman"/>
+          <w:sz w:val="24"/>
+          <w:szCs w:val="24"/>
+        </w:rPr>
+        <w:t>FasTrak</w:t>
+      </w:r>
+      <w:proofErr w:type="spellEnd"/>
+      <w:r>
+        <w:rPr>
+          <w:rFonts w:ascii="Times New Roman" w:eastAsia="Times New Roman" w:hAnsi="Times New Roman" w:cs="Times New Roman"/>
+          <w:sz w:val="24"/>
+          <w:szCs w:val="24"/>
+        </w:rPr>
+        <w:t xml:space="preserve"> itself can only be used properly when </w:t>
+      </w:r>
+      <w:proofErr w:type="spellStart"/>
+      <w:r>
+        <w:rPr>
+          <w:rFonts w:ascii="Times New Roman" w:eastAsia="Times New Roman" w:hAnsi="Times New Roman" w:cs="Times New Roman"/>
+          <w:sz w:val="24"/>
+          <w:szCs w:val="24"/>
+        </w:rPr>
+        <w:t>FasTrak</w:t>
+      </w:r>
+      <w:proofErr w:type="spellEnd"/>
+      <w:r>
+        <w:rPr>
+          <w:rFonts w:ascii="Times New Roman" w:eastAsia="Times New Roman" w:hAnsi="Times New Roman" w:cs="Times New Roman"/>
+          <w:sz w:val="24"/>
+          <w:szCs w:val="24"/>
+        </w:rPr>
+        <w:t xml:space="preserve"> tag is paired to the appropriate account in order for the database to access client information.  Otherwise will result in toll violations.</w:t>
       </w:r>
     </w:p>
     <w:p>
@@ -2741,7 +3009,43 @@
           <w:sz w:val="24"/>
           <w:szCs w:val="24"/>
         </w:rPr>
-        <w:t>It is assumed that all users have access to internet or Wi-Fi to access their account information.  It is also assumed that users pair their FasTrak tag to their account to be used.  The system depends on this for vehicles to be charged appropriately if they are using any FasTrak toll lanes or express lanes.</w:t>
+        <w:t xml:space="preserve">It is assumed that all users have access to internet or Wi-Fi to access their account information.  It is also assumed that users pair their </w:t>
+      </w:r>
+      <w:proofErr w:type="spellStart"/>
+      <w:r>
+        <w:rPr>
+          <w:rFonts w:ascii="Times New Roman" w:eastAsia="Times New Roman" w:hAnsi="Times New Roman" w:cs="Times New Roman"/>
+          <w:sz w:val="24"/>
+          <w:szCs w:val="24"/>
+        </w:rPr>
+        <w:t>FasTrak</w:t>
+      </w:r>
+      <w:proofErr w:type="spellEnd"/>
+      <w:r>
+        <w:rPr>
+          <w:rFonts w:ascii="Times New Roman" w:eastAsia="Times New Roman" w:hAnsi="Times New Roman" w:cs="Times New Roman"/>
+          <w:sz w:val="24"/>
+          <w:szCs w:val="24"/>
+        </w:rPr>
+        <w:t xml:space="preserve"> tag to their account to be used.  The system depends on this for vehicles to be charged appropriately if they are using any </w:t>
+      </w:r>
+      <w:proofErr w:type="spellStart"/>
+      <w:r>
+        <w:rPr>
+          <w:rFonts w:ascii="Times New Roman" w:eastAsia="Times New Roman" w:hAnsi="Times New Roman" w:cs="Times New Roman"/>
+          <w:sz w:val="24"/>
+          <w:szCs w:val="24"/>
+        </w:rPr>
+        <w:t>FasTrak</w:t>
+      </w:r>
+      <w:proofErr w:type="spellEnd"/>
+      <w:r>
+        <w:rPr>
+          <w:rFonts w:ascii="Times New Roman" w:eastAsia="Times New Roman" w:hAnsi="Times New Roman" w:cs="Times New Roman"/>
+          <w:sz w:val="24"/>
+          <w:szCs w:val="24"/>
+        </w:rPr>
+        <w:t xml:space="preserve"> toll lanes or express lanes.</w:t>
       </w:r>
     </w:p>
     <w:p>
@@ -2906,7 +3210,25 @@
           <w:sz w:val="24"/>
           <w:szCs w:val="24"/>
         </w:rPr>
-        <w:t>3.1.1.2 Users need to either order a FasTrak tag via the website or visit a participating location to purchase one.  Without a tag, the vehicle will be penalized with a toll violation.</w:t>
+        <w:t xml:space="preserve">3.1.1.2 Users need to either order a </w:t>
+      </w:r>
+      <w:proofErr w:type="spellStart"/>
+      <w:r>
+        <w:rPr>
+          <w:rFonts w:ascii="Times New Roman" w:eastAsia="Times New Roman" w:hAnsi="Times New Roman" w:cs="Times New Roman"/>
+          <w:sz w:val="24"/>
+          <w:szCs w:val="24"/>
+        </w:rPr>
+        <w:t>FasTrak</w:t>
+      </w:r>
+      <w:proofErr w:type="spellEnd"/>
+      <w:r>
+        <w:rPr>
+          <w:rFonts w:ascii="Times New Roman" w:eastAsia="Times New Roman" w:hAnsi="Times New Roman" w:cs="Times New Roman"/>
+          <w:sz w:val="24"/>
+          <w:szCs w:val="24"/>
+        </w:rPr>
+        <w:t xml:space="preserve"> tag via the website or visit a participating location to purchase one.  Without a tag, the vehicle will be penalized with a toll violation.</w:t>
       </w:r>
     </w:p>
     <w:p>
@@ -2938,15 +3260,25 @@
           <w:sz w:val="24"/>
           <w:szCs w:val="24"/>
         </w:rPr>
-        <w:t xml:space="preserve">3.1.1.3 </w:t>
-      </w:r>
-      <w:r>
-        <w:rPr>
-          <w:rFonts w:ascii="Times New Roman" w:eastAsia="Times New Roman" w:hAnsi="Times New Roman" w:cs="Times New Roman"/>
-          <w:sz w:val="24"/>
-          <w:szCs w:val="24"/>
-        </w:rPr>
-        <w:t>Users must pair their FasTrak tags to their accounts in order for the tags to be functional and scannable. Otherwise will result in toll violations.</w:t>
+        <w:t xml:space="preserve">3.1.1.3 Users must pair their </w:t>
+      </w:r>
+      <w:proofErr w:type="spellStart"/>
+      <w:r>
+        <w:rPr>
+          <w:rFonts w:ascii="Times New Roman" w:eastAsia="Times New Roman" w:hAnsi="Times New Roman" w:cs="Times New Roman"/>
+          <w:sz w:val="24"/>
+          <w:szCs w:val="24"/>
+        </w:rPr>
+        <w:t>FasTrak</w:t>
+      </w:r>
+      <w:proofErr w:type="spellEnd"/>
+      <w:r>
+        <w:rPr>
+          <w:rFonts w:ascii="Times New Roman" w:eastAsia="Times New Roman" w:hAnsi="Times New Roman" w:cs="Times New Roman"/>
+          <w:sz w:val="24"/>
+          <w:szCs w:val="24"/>
+        </w:rPr>
+        <w:t xml:space="preserve"> tags to their accounts in order for the tags to be functional and scannable. Otherwise will result in toll violations.</w:t>
       </w:r>
     </w:p>
     <w:p>
@@ -3065,7 +3397,25 @@
           <w:sz w:val="24"/>
           <w:szCs w:val="24"/>
         </w:rPr>
-        <w:t>3.2.1 When FasTrak tags are scanned, the data must be stored in the system and correctly automatically charge the appropriate accounts.  Transactions need to be stored in each client’s account so that it can be viewed either daily, weekly, or monthly with the following fields: transaction id, day of transaction, time of transaction, location of transaction, and amount of the transaction.</w:t>
+        <w:t xml:space="preserve">3.2.1 When </w:t>
+      </w:r>
+      <w:proofErr w:type="spellStart"/>
+      <w:r>
+        <w:rPr>
+          <w:rFonts w:ascii="Times New Roman" w:eastAsia="Times New Roman" w:hAnsi="Times New Roman" w:cs="Times New Roman"/>
+          <w:sz w:val="24"/>
+          <w:szCs w:val="24"/>
+        </w:rPr>
+        <w:t>FasTrak</w:t>
+      </w:r>
+      <w:proofErr w:type="spellEnd"/>
+      <w:r>
+        <w:rPr>
+          <w:rFonts w:ascii="Times New Roman" w:eastAsia="Times New Roman" w:hAnsi="Times New Roman" w:cs="Times New Roman"/>
+          <w:sz w:val="24"/>
+          <w:szCs w:val="24"/>
+        </w:rPr>
+        <w:t xml:space="preserve"> tags are scanned, the data must be stored in the system and correctly automatically charge the appropriate accounts.  Transactions need to be stored in each client’s account so that it can be viewed either daily, weekly, or monthly with the following fields: transaction id, day of transaction, time of transaction, location of transaction, and amount of the transaction.</w:t>
       </w:r>
     </w:p>
     <w:p>
@@ -3186,7 +3536,25 @@
           <w:sz w:val="24"/>
           <w:szCs w:val="24"/>
         </w:rPr>
-        <w:t>User profiles should be accessible by any type of device as long as the device is connected to the internet or Wi-Fi.  User information can be edited by the user at any time with password authentication and by FasTrak support with the permission of the user.</w:t>
+        <w:t xml:space="preserve">User profiles should be accessible by any type of device as long as the device is connected to the internet or Wi-Fi.  User information can be edited by the user at any time with password authentication and by </w:t>
+      </w:r>
+      <w:proofErr w:type="spellStart"/>
+      <w:r>
+        <w:rPr>
+          <w:rFonts w:ascii="Times New Roman" w:eastAsia="Times New Roman" w:hAnsi="Times New Roman" w:cs="Times New Roman"/>
+          <w:sz w:val="24"/>
+          <w:szCs w:val="24"/>
+        </w:rPr>
+        <w:t>FasTrak</w:t>
+      </w:r>
+      <w:proofErr w:type="spellEnd"/>
+      <w:r>
+        <w:rPr>
+          <w:rFonts w:ascii="Times New Roman" w:eastAsia="Times New Roman" w:hAnsi="Times New Roman" w:cs="Times New Roman"/>
+          <w:sz w:val="24"/>
+          <w:szCs w:val="24"/>
+        </w:rPr>
+        <w:t xml:space="preserve"> support with the permission of the user.</w:t>
       </w:r>
     </w:p>
     <w:p>
@@ -3383,10 +3751,7 @@
       </w:pPr>
       <w:r>
         <w:lastRenderedPageBreak/>
-        <w:t xml:space="preserve">4. </w:t>
-      </w:r>
-      <w:r>
-        <w:t>Non-Functional Requirements</w:t>
+        <w:t>4. Non-Functional Requirements</w:t>
       </w:r>
     </w:p>
     <w:p>
@@ -3535,7 +3900,25 @@
           <w:sz w:val="24"/>
           <w:szCs w:val="24"/>
         </w:rPr>
-        <w:t>4.1.4 All FasTrak tags can only be paired to one account.  But multiple tags may be paired to a singular account with the user’s permission.</w:t>
+        <w:t xml:space="preserve">4.1.4 All </w:t>
+      </w:r>
+      <w:proofErr w:type="spellStart"/>
+      <w:r>
+        <w:rPr>
+          <w:rFonts w:ascii="Times New Roman" w:eastAsia="Times New Roman" w:hAnsi="Times New Roman" w:cs="Times New Roman"/>
+          <w:sz w:val="24"/>
+          <w:szCs w:val="24"/>
+        </w:rPr>
+        <w:t>FasTrak</w:t>
+      </w:r>
+      <w:proofErr w:type="spellEnd"/>
+      <w:r>
+        <w:rPr>
+          <w:rFonts w:ascii="Times New Roman" w:eastAsia="Times New Roman" w:hAnsi="Times New Roman" w:cs="Times New Roman"/>
+          <w:sz w:val="24"/>
+          <w:szCs w:val="24"/>
+        </w:rPr>
+        <w:t xml:space="preserve"> tags can only be paired to one account.  But multiple tags may be paired to a singular account with the user’s permission.</w:t>
       </w:r>
     </w:p>
     <w:p>

</xml_diff>